<commit_message>
Dodanie zaleznosci od czasu
</commit_message>
<xml_diff>
--- a/Analiza.docx
+++ b/Analiza.docx
@@ -7215,6 +7215,498 @@
         <w:t xml:space="preserve">## # … with 11 more rows</w:t>
       </w:r>
     </w:p>
+    <w:p>
+      <w:pPr>
+        <w:pStyle w:val="Compact"/>
+        <w:numPr>
+          <w:numId w:val="1020"/>
+          <w:ilvl w:val="0"/>
+        </w:numPr>
+      </w:pPr>
+      <w:r>
+        <w:t xml:space="preserve">Zmiany liczby siewek podczas kolejnych dni</w:t>
+      </w:r>
+    </w:p>
+    <w:p>
+      <w:pPr>
+        <w:pStyle w:val="SourceCode"/>
+      </w:pPr>
+      <w:r>
+        <w:rPr>
+          <w:rStyle w:val="KeywordTok"/>
+        </w:rPr>
+        <w:t xml:space="preserve">ggplot</w:t>
+      </w:r>
+      <w:r>
+        <w:rPr>
+          <w:rStyle w:val="NormalTok"/>
+        </w:rPr>
+        <w:t xml:space="preserve">(</w:t>
+      </w:r>
+      <w:r>
+        <w:rPr>
+          <w:rStyle w:val="DataTypeTok"/>
+        </w:rPr>
+        <w:t xml:space="preserve">data =</w:t>
+      </w:r>
+      <w:r>
+        <w:rPr>
+          <w:rStyle w:val="NormalTok"/>
+        </w:rPr>
+        <w:t xml:space="preserve"> kielkowanie) </w:t>
+      </w:r>
+      <w:r>
+        <w:rPr>
+          <w:rStyle w:val="OperatorTok"/>
+        </w:rPr>
+        <w:t xml:space="preserve">+</w:t>
+      </w:r>
+      <w:r>
+        <w:rPr>
+          <w:rStyle w:val="StringTok"/>
+        </w:rPr>
+        <w:t xml:space="preserve"> </w:t>
+      </w:r>
+      <w:r>
+        <w:rPr>
+          <w:rStyle w:val="KeywordTok"/>
+        </w:rPr>
+        <w:t xml:space="preserve">geom_jitter</w:t>
+      </w:r>
+      <w:r>
+        <w:rPr>
+          <w:rStyle w:val="NormalTok"/>
+        </w:rPr>
+        <w:t xml:space="preserve">(</w:t>
+      </w:r>
+      <w:r>
+        <w:rPr>
+          <w:rStyle w:val="KeywordTok"/>
+        </w:rPr>
+        <w:t xml:space="preserve">aes</w:t>
+      </w:r>
+      <w:r>
+        <w:rPr>
+          <w:rStyle w:val="NormalTok"/>
+        </w:rPr>
+        <w:t xml:space="preserve">(</w:t>
+      </w:r>
+      <w:r>
+        <w:rPr>
+          <w:rStyle w:val="DataTypeTok"/>
+        </w:rPr>
+        <w:t xml:space="preserve">x =</w:t>
+      </w:r>
+      <w:r>
+        <w:rPr>
+          <w:rStyle w:val="NormalTok"/>
+        </w:rPr>
+        <w:t xml:space="preserve"> day, </w:t>
+      </w:r>
+      <w:r>
+        <w:rPr>
+          <w:rStyle w:val="DataTypeTok"/>
+        </w:rPr>
+        <w:t xml:space="preserve">y =</w:t>
+      </w:r>
+      <w:r>
+        <w:rPr>
+          <w:rStyle w:val="NormalTok"/>
+        </w:rPr>
+        <w:t xml:space="preserve"> siewki)) </w:t>
+      </w:r>
+      <w:r>
+        <w:rPr>
+          <w:rStyle w:val="OperatorTok"/>
+        </w:rPr>
+        <w:t xml:space="preserve">+</w:t>
+      </w:r>
+      <w:r>
+        <w:rPr>
+          <w:rStyle w:val="StringTok"/>
+        </w:rPr>
+        <w:t xml:space="preserve"> </w:t>
+      </w:r>
+      <w:r>
+        <w:rPr>
+          <w:rStyle w:val="KeywordTok"/>
+        </w:rPr>
+        <w:t xml:space="preserve">facet_wrap</w:t>
+      </w:r>
+      <w:r>
+        <w:rPr>
+          <w:rStyle w:val="NormalTok"/>
+        </w:rPr>
+        <w:t xml:space="preserve">(</w:t>
+      </w:r>
+      <w:r>
+        <w:rPr>
+          <w:rStyle w:val="OperatorTok"/>
+        </w:rPr>
+        <w:t xml:space="preserve">~</w:t>
+      </w:r>
+      <w:r>
+        <w:rPr>
+          <w:rStyle w:val="NormalTok"/>
+        </w:rPr>
+        <w:t xml:space="preserve">concentration, </w:t>
+      </w:r>
+      <w:r>
+        <w:rPr>
+          <w:rStyle w:val="DataTypeTok"/>
+        </w:rPr>
+        <w:t xml:space="preserve">nrow =</w:t>
+      </w:r>
+      <w:r>
+        <w:rPr>
+          <w:rStyle w:val="NormalTok"/>
+        </w:rPr>
+        <w:t xml:space="preserve"> </w:t>
+      </w:r>
+      <w:r>
+        <w:rPr>
+          <w:rStyle w:val="DecValTok"/>
+        </w:rPr>
+        <w:t xml:space="preserve">3</w:t>
+      </w:r>
+      <w:r>
+        <w:rPr>
+          <w:rStyle w:val="NormalTok"/>
+        </w:rPr>
+        <w:t xml:space="preserve">) </w:t>
+      </w:r>
+      <w:r>
+        <w:rPr>
+          <w:rStyle w:val="OperatorTok"/>
+        </w:rPr>
+        <w:t xml:space="preserve">+</w:t>
+      </w:r>
+      <w:r>
+        <w:rPr>
+          <w:rStyle w:val="StringTok"/>
+        </w:rPr>
+        <w:t xml:space="preserve"> </w:t>
+      </w:r>
+      <w:r>
+        <w:rPr>
+          <w:rStyle w:val="KeywordTok"/>
+        </w:rPr>
+        <w:t xml:space="preserve">theme_bw</w:t>
+      </w:r>
+      <w:r>
+        <w:rPr>
+          <w:rStyle w:val="NormalTok"/>
+        </w:rPr>
+        <w:t xml:space="preserve">()</w:t>
+      </w:r>
+    </w:p>
+    <w:p>
+      <w:pPr>
+        <w:pStyle w:val="SourceCode"/>
+      </w:pPr>
+      <w:r>
+        <w:rPr>
+          <w:rStyle w:val="VerbatimChar"/>
+        </w:rPr>
+        <w:t xml:space="preserve">## Warning: Removed 8 rows containing missing values (geom_point).</w:t>
+      </w:r>
+    </w:p>
+    <w:p>
+      <w:pPr>
+        <w:pStyle w:val="FirstParagraph"/>
+      </w:pPr>
+      <w:r>
+        <w:drawing>
+          <wp:inline>
+            <wp:extent cx="4620126" cy="3696101"/>
+            <wp:effectExtent b="0" l="0" r="0" t="0"/>
+            <wp:docPr descr="" title="" id="1" name="Picture"/>
+            <a:graphic>
+              <a:graphicData uri="http://schemas.openxmlformats.org/drawingml/2006/picture">
+                <pic:pic>
+                  <pic:nvPicPr>
+                    <pic:cNvPr descr="Analiza_files/figure-docx/unnamed-chunk-15-1.png" id="0" name="Picture"/>
+                    <pic:cNvPicPr>
+                      <a:picLocks noChangeArrowheads="1" noChangeAspect="1"/>
+                    </pic:cNvPicPr>
+                  </pic:nvPicPr>
+                  <pic:blipFill>
+                    <a:blip r:embed="rId32"/>
+                    <a:stretch>
+                      <a:fillRect/>
+                    </a:stretch>
+                  </pic:blipFill>
+                  <pic:spPr bwMode="auto">
+                    <a:xfrm>
+                      <a:off x="0" y="0"/>
+                      <a:ext cx="4620126" cy="3696101"/>
+                    </a:xfrm>
+                    <a:prstGeom prst="rect">
+                      <a:avLst/>
+                    </a:prstGeom>
+                    <a:noFill/>
+                    <a:ln w="9525">
+                      <a:noFill/>
+                      <a:headEnd/>
+                      <a:tailEnd/>
+                    </a:ln>
+                  </pic:spPr>
+                </pic:pic>
+              </a:graphicData>
+            </a:graphic>
+          </wp:inline>
+        </w:drawing>
+      </w:r>
+    </w:p>
+    <w:p>
+      <w:pPr>
+        <w:pStyle w:val="Compact"/>
+        <w:numPr>
+          <w:numId w:val="1021"/>
+          <w:ilvl w:val="0"/>
+        </w:numPr>
+      </w:pPr>
+      <w:r>
+        <w:t xml:space="preserve">Zmiany liczby kalusów podczas kolejnych dni</w:t>
+      </w:r>
+    </w:p>
+    <w:p>
+      <w:pPr>
+        <w:pStyle w:val="SourceCode"/>
+      </w:pPr>
+      <w:r>
+        <w:rPr>
+          <w:rStyle w:val="KeywordTok"/>
+        </w:rPr>
+        <w:t xml:space="preserve">ggplot</w:t>
+      </w:r>
+      <w:r>
+        <w:rPr>
+          <w:rStyle w:val="NormalTok"/>
+        </w:rPr>
+        <w:t xml:space="preserve">(</w:t>
+      </w:r>
+      <w:r>
+        <w:rPr>
+          <w:rStyle w:val="DataTypeTok"/>
+        </w:rPr>
+        <w:t xml:space="preserve">data =</w:t>
+      </w:r>
+      <w:r>
+        <w:rPr>
+          <w:rStyle w:val="NormalTok"/>
+        </w:rPr>
+        <w:t xml:space="preserve"> kielkowanie) </w:t>
+      </w:r>
+      <w:r>
+        <w:rPr>
+          <w:rStyle w:val="OperatorTok"/>
+        </w:rPr>
+        <w:t xml:space="preserve">+</w:t>
+      </w:r>
+      <w:r>
+        <w:rPr>
+          <w:rStyle w:val="StringTok"/>
+        </w:rPr>
+        <w:t xml:space="preserve"> </w:t>
+      </w:r>
+      <w:r>
+        <w:rPr>
+          <w:rStyle w:val="KeywordTok"/>
+        </w:rPr>
+        <w:t xml:space="preserve">geom_jitter</w:t>
+      </w:r>
+      <w:r>
+        <w:rPr>
+          <w:rStyle w:val="NormalTok"/>
+        </w:rPr>
+        <w:t xml:space="preserve">(</w:t>
+      </w:r>
+      <w:r>
+        <w:rPr>
+          <w:rStyle w:val="KeywordTok"/>
+        </w:rPr>
+        <w:t xml:space="preserve">aes</w:t>
+      </w:r>
+      <w:r>
+        <w:rPr>
+          <w:rStyle w:val="NormalTok"/>
+        </w:rPr>
+        <w:t xml:space="preserve">(</w:t>
+      </w:r>
+      <w:r>
+        <w:rPr>
+          <w:rStyle w:val="DataTypeTok"/>
+        </w:rPr>
+        <w:t xml:space="preserve">x =</w:t>
+      </w:r>
+      <w:r>
+        <w:rPr>
+          <w:rStyle w:val="NormalTok"/>
+        </w:rPr>
+        <w:t xml:space="preserve"> day, </w:t>
+      </w:r>
+      <w:r>
+        <w:rPr>
+          <w:rStyle w:val="DataTypeTok"/>
+        </w:rPr>
+        <w:t xml:space="preserve">y =</w:t>
+      </w:r>
+      <w:r>
+        <w:rPr>
+          <w:rStyle w:val="NormalTok"/>
+        </w:rPr>
+        <w:t xml:space="preserve"> kalusy)) </w:t>
+      </w:r>
+      <w:r>
+        <w:rPr>
+          <w:rStyle w:val="OperatorTok"/>
+        </w:rPr>
+        <w:t xml:space="preserve">+</w:t>
+      </w:r>
+      <w:r>
+        <w:rPr>
+          <w:rStyle w:val="StringTok"/>
+        </w:rPr>
+        <w:t xml:space="preserve"> </w:t>
+      </w:r>
+      <w:r>
+        <w:rPr>
+          <w:rStyle w:val="KeywordTok"/>
+        </w:rPr>
+        <w:t xml:space="preserve">facet_wrap</w:t>
+      </w:r>
+      <w:r>
+        <w:rPr>
+          <w:rStyle w:val="NormalTok"/>
+        </w:rPr>
+        <w:t xml:space="preserve">(</w:t>
+      </w:r>
+      <w:r>
+        <w:rPr>
+          <w:rStyle w:val="OperatorTok"/>
+        </w:rPr>
+        <w:t xml:space="preserve">~</w:t>
+      </w:r>
+      <w:r>
+        <w:rPr>
+          <w:rStyle w:val="NormalTok"/>
+        </w:rPr>
+        <w:t xml:space="preserve">concentration, </w:t>
+      </w:r>
+      <w:r>
+        <w:rPr>
+          <w:rStyle w:val="DataTypeTok"/>
+        </w:rPr>
+        <w:t xml:space="preserve">nrow =</w:t>
+      </w:r>
+      <w:r>
+        <w:rPr>
+          <w:rStyle w:val="NormalTok"/>
+        </w:rPr>
+        <w:t xml:space="preserve"> </w:t>
+      </w:r>
+      <w:r>
+        <w:rPr>
+          <w:rStyle w:val="DecValTok"/>
+        </w:rPr>
+        <w:t xml:space="preserve">3</w:t>
+      </w:r>
+      <w:r>
+        <w:rPr>
+          <w:rStyle w:val="NormalTok"/>
+        </w:rPr>
+        <w:t xml:space="preserve">) </w:t>
+      </w:r>
+      <w:r>
+        <w:rPr>
+          <w:rStyle w:val="OperatorTok"/>
+        </w:rPr>
+        <w:t xml:space="preserve">+</w:t>
+      </w:r>
+      <w:r>
+        <w:rPr>
+          <w:rStyle w:val="StringTok"/>
+        </w:rPr>
+        <w:t xml:space="preserve"> </w:t>
+      </w:r>
+      <w:r>
+        <w:rPr>
+          <w:rStyle w:val="KeywordTok"/>
+        </w:rPr>
+        <w:t xml:space="preserve">theme_bw</w:t>
+      </w:r>
+      <w:r>
+        <w:rPr>
+          <w:rStyle w:val="NormalTok"/>
+        </w:rPr>
+        <w:t xml:space="preserve">()</w:t>
+      </w:r>
+    </w:p>
+    <w:p>
+      <w:pPr>
+        <w:pStyle w:val="SourceCode"/>
+      </w:pPr>
+      <w:r>
+        <w:rPr>
+          <w:rStyle w:val="VerbatimChar"/>
+        </w:rPr>
+        <w:t xml:space="preserve">## Warning: Removed 8 rows containing missing values (geom_point).</w:t>
+      </w:r>
+    </w:p>
+    <w:p>
+      <w:pPr>
+        <w:pStyle w:val="FirstParagraph"/>
+      </w:pPr>
+      <w:r>
+        <w:drawing>
+          <wp:inline>
+            <wp:extent cx="4620126" cy="3696101"/>
+            <wp:effectExtent b="0" l="0" r="0" t="0"/>
+            <wp:docPr descr="" title="" id="1" name="Picture"/>
+            <a:graphic>
+              <a:graphicData uri="http://schemas.openxmlformats.org/drawingml/2006/picture">
+                <pic:pic>
+                  <pic:nvPicPr>
+                    <pic:cNvPr descr="Analiza_files/figure-docx/unnamed-chunk-16-1.png" id="0" name="Picture"/>
+                    <pic:cNvPicPr>
+                      <a:picLocks noChangeArrowheads="1" noChangeAspect="1"/>
+                    </pic:cNvPicPr>
+                  </pic:nvPicPr>
+                  <pic:blipFill>
+                    <a:blip r:embed="rId33"/>
+                    <a:stretch>
+                      <a:fillRect/>
+                    </a:stretch>
+                  </pic:blipFill>
+                  <pic:spPr bwMode="auto">
+                    <a:xfrm>
+                      <a:off x="0" y="0"/>
+                      <a:ext cx="4620126" cy="3696101"/>
+                    </a:xfrm>
+                    <a:prstGeom prst="rect">
+                      <a:avLst/>
+                    </a:prstGeom>
+                    <a:noFill/>
+                    <a:ln w="9525">
+                      <a:noFill/>
+                      <a:headEnd/>
+                      <a:tailEnd/>
+                    </a:ln>
+                  </pic:spPr>
+                </pic:pic>
+              </a:graphicData>
+            </a:graphic>
+          </wp:inline>
+        </w:drawing>
+      </w:r>
+      <w:r>
+        <w:t xml:space="preserve"> </w:t>
+      </w:r>
+      <w:r>
+        <w:t xml:space="preserve">```</w:t>
+      </w:r>
+    </w:p>
     <w:sectPr/>
   </w:body>
 </w:document>
@@ -7767,6 +8259,230 @@
     </w:lvl>
     <w:lvl w:ilvl="8">
       <w:start w:val="2"/>
+      <w:numFmt w:val="decimal"/>
+      <w:lvlText w:val="%9."/>
+      <w:lvlJc w:val="left"/>
+      <w:pPr>
+        <w:tabs>
+          <w:tab w:val="num" w:pos="5760"/>
+        </w:tabs>
+        <w:ind w:left="6240" w:hanging="480"/>
+      </w:pPr>
+    </w:lvl>
+  </w:abstractNum>
+  <w:abstractNum w:abstractNumId="99413">
+    <w:nsid w:val="b3cbbdee"/>
+    <w:multiLevelType w:val="multilevel"/>
+    <w:lvl w:ilvl="0">
+      <w:start w:val="3"/>
+      <w:numFmt w:val="decimal"/>
+      <w:lvlText w:val="%1."/>
+      <w:lvlJc w:val="left"/>
+      <w:pPr>
+        <w:tabs>
+          <w:tab w:val="num" w:pos="0"/>
+        </w:tabs>
+        <w:ind w:left="480" w:hanging="480"/>
+      </w:pPr>
+    </w:lvl>
+    <w:lvl w:ilvl="1">
+      <w:start w:val="3"/>
+      <w:numFmt w:val="decimal"/>
+      <w:lvlText w:val="%2."/>
+      <w:lvlJc w:val="left"/>
+      <w:pPr>
+        <w:tabs>
+          <w:tab w:val="num" w:pos="720"/>
+        </w:tabs>
+        <w:ind w:left="1200" w:hanging="480"/>
+      </w:pPr>
+    </w:lvl>
+    <w:lvl w:ilvl="2">
+      <w:start w:val="3"/>
+      <w:numFmt w:val="decimal"/>
+      <w:lvlText w:val="%3."/>
+      <w:lvlJc w:val="left"/>
+      <w:pPr>
+        <w:tabs>
+          <w:tab w:val="num" w:pos="1440"/>
+        </w:tabs>
+        <w:ind w:left="1920" w:hanging="480"/>
+      </w:pPr>
+    </w:lvl>
+    <w:lvl w:ilvl="3">
+      <w:start w:val="3"/>
+      <w:numFmt w:val="decimal"/>
+      <w:lvlText w:val="%4."/>
+      <w:lvlJc w:val="left"/>
+      <w:pPr>
+        <w:tabs>
+          <w:tab w:val="num" w:pos="2160"/>
+        </w:tabs>
+        <w:ind w:left="2640" w:hanging="480"/>
+      </w:pPr>
+    </w:lvl>
+    <w:lvl w:ilvl="4">
+      <w:start w:val="3"/>
+      <w:numFmt w:val="decimal"/>
+      <w:lvlText w:val="%5."/>
+      <w:lvlJc w:val="left"/>
+      <w:pPr>
+        <w:tabs>
+          <w:tab w:val="num" w:pos="2880"/>
+        </w:tabs>
+        <w:ind w:left="3360" w:hanging="480"/>
+      </w:pPr>
+    </w:lvl>
+    <w:lvl w:ilvl="5">
+      <w:start w:val="3"/>
+      <w:numFmt w:val="decimal"/>
+      <w:lvlText w:val="%6."/>
+      <w:lvlJc w:val="left"/>
+      <w:pPr>
+        <w:tabs>
+          <w:tab w:val="num" w:pos="3600"/>
+        </w:tabs>
+        <w:ind w:left="4080" w:hanging="480"/>
+      </w:pPr>
+    </w:lvl>
+    <w:lvl w:ilvl="6">
+      <w:start w:val="3"/>
+      <w:numFmt w:val="decimal"/>
+      <w:lvlText w:val="%7."/>
+      <w:lvlJc w:val="left"/>
+      <w:pPr>
+        <w:tabs>
+          <w:tab w:val="num" w:pos="4320"/>
+        </w:tabs>
+        <w:ind w:left="4800" w:hanging="480"/>
+      </w:pPr>
+    </w:lvl>
+    <w:lvl w:ilvl="7">
+      <w:start w:val="3"/>
+      <w:numFmt w:val="decimal"/>
+      <w:lvlText w:val="%8."/>
+      <w:lvlJc w:val="left"/>
+      <w:pPr>
+        <w:tabs>
+          <w:tab w:val="num" w:pos="5040"/>
+        </w:tabs>
+        <w:ind w:left="5520" w:hanging="480"/>
+      </w:pPr>
+    </w:lvl>
+    <w:lvl w:ilvl="8">
+      <w:start w:val="3"/>
+      <w:numFmt w:val="decimal"/>
+      <w:lvlText w:val="%9."/>
+      <w:lvlJc w:val="left"/>
+      <w:pPr>
+        <w:tabs>
+          <w:tab w:val="num" w:pos="5760"/>
+        </w:tabs>
+        <w:ind w:left="6240" w:hanging="480"/>
+      </w:pPr>
+    </w:lvl>
+  </w:abstractNum>
+  <w:abstractNum w:abstractNumId="99414">
+    <w:nsid w:val="4fbe019a"/>
+    <w:multiLevelType w:val="multilevel"/>
+    <w:lvl w:ilvl="0">
+      <w:start w:val="4"/>
+      <w:numFmt w:val="decimal"/>
+      <w:lvlText w:val="%1."/>
+      <w:lvlJc w:val="left"/>
+      <w:pPr>
+        <w:tabs>
+          <w:tab w:val="num" w:pos="0"/>
+        </w:tabs>
+        <w:ind w:left="480" w:hanging="480"/>
+      </w:pPr>
+    </w:lvl>
+    <w:lvl w:ilvl="1">
+      <w:start w:val="4"/>
+      <w:numFmt w:val="decimal"/>
+      <w:lvlText w:val="%2."/>
+      <w:lvlJc w:val="left"/>
+      <w:pPr>
+        <w:tabs>
+          <w:tab w:val="num" w:pos="720"/>
+        </w:tabs>
+        <w:ind w:left="1200" w:hanging="480"/>
+      </w:pPr>
+    </w:lvl>
+    <w:lvl w:ilvl="2">
+      <w:start w:val="4"/>
+      <w:numFmt w:val="decimal"/>
+      <w:lvlText w:val="%3."/>
+      <w:lvlJc w:val="left"/>
+      <w:pPr>
+        <w:tabs>
+          <w:tab w:val="num" w:pos="1440"/>
+        </w:tabs>
+        <w:ind w:left="1920" w:hanging="480"/>
+      </w:pPr>
+    </w:lvl>
+    <w:lvl w:ilvl="3">
+      <w:start w:val="4"/>
+      <w:numFmt w:val="decimal"/>
+      <w:lvlText w:val="%4."/>
+      <w:lvlJc w:val="left"/>
+      <w:pPr>
+        <w:tabs>
+          <w:tab w:val="num" w:pos="2160"/>
+        </w:tabs>
+        <w:ind w:left="2640" w:hanging="480"/>
+      </w:pPr>
+    </w:lvl>
+    <w:lvl w:ilvl="4">
+      <w:start w:val="4"/>
+      <w:numFmt w:val="decimal"/>
+      <w:lvlText w:val="%5."/>
+      <w:lvlJc w:val="left"/>
+      <w:pPr>
+        <w:tabs>
+          <w:tab w:val="num" w:pos="2880"/>
+        </w:tabs>
+        <w:ind w:left="3360" w:hanging="480"/>
+      </w:pPr>
+    </w:lvl>
+    <w:lvl w:ilvl="5">
+      <w:start w:val="4"/>
+      <w:numFmt w:val="decimal"/>
+      <w:lvlText w:val="%6."/>
+      <w:lvlJc w:val="left"/>
+      <w:pPr>
+        <w:tabs>
+          <w:tab w:val="num" w:pos="3600"/>
+        </w:tabs>
+        <w:ind w:left="4080" w:hanging="480"/>
+      </w:pPr>
+    </w:lvl>
+    <w:lvl w:ilvl="6">
+      <w:start w:val="4"/>
+      <w:numFmt w:val="decimal"/>
+      <w:lvlText w:val="%7."/>
+      <w:lvlJc w:val="left"/>
+      <w:pPr>
+        <w:tabs>
+          <w:tab w:val="num" w:pos="4320"/>
+        </w:tabs>
+        <w:ind w:left="4800" w:hanging="480"/>
+      </w:pPr>
+    </w:lvl>
+    <w:lvl w:ilvl="7">
+      <w:start w:val="4"/>
+      <w:numFmt w:val="decimal"/>
+      <w:lvlText w:val="%8."/>
+      <w:lvlJc w:val="left"/>
+      <w:pPr>
+        <w:tabs>
+          <w:tab w:val="num" w:pos="5040"/>
+        </w:tabs>
+        <w:ind w:left="5520" w:hanging="480"/>
+      </w:pPr>
+    </w:lvl>
+    <w:lvl w:ilvl="8">
+      <w:start w:val="4"/>
       <w:numFmt w:val="decimal"/>
       <w:lvlText w:val="%9."/>
       <w:lvlJc w:val="left"/>
@@ -7894,6 +8610,66 @@
   </w:num>
   <w:num w:numId="1019">
     <w:abstractNumId w:val="991"/>
+  </w:num>
+  <w:num w:numId="1020">
+    <w:abstractNumId w:val="99413"/>
+    <w:lvlOverride w:ilvl="0">
+      <w:startOverride w:val="3"/>
+    </w:lvlOverride>
+    <w:lvlOverride w:ilvl="1">
+      <w:startOverride w:val="3"/>
+    </w:lvlOverride>
+    <w:lvlOverride w:ilvl="2">
+      <w:startOverride w:val="3"/>
+    </w:lvlOverride>
+    <w:lvlOverride w:ilvl="3">
+      <w:startOverride w:val="3"/>
+    </w:lvlOverride>
+    <w:lvlOverride w:ilvl="4">
+      <w:startOverride w:val="3"/>
+    </w:lvlOverride>
+    <w:lvlOverride w:ilvl="5">
+      <w:startOverride w:val="3"/>
+    </w:lvlOverride>
+    <w:lvlOverride w:ilvl="6">
+      <w:startOverride w:val="3"/>
+    </w:lvlOverride>
+    <w:lvlOverride w:ilvl="7">
+      <w:startOverride w:val="3"/>
+    </w:lvlOverride>
+    <w:lvlOverride w:ilvl="8">
+      <w:startOverride w:val="3"/>
+    </w:lvlOverride>
+  </w:num>
+  <w:num w:numId="1021">
+    <w:abstractNumId w:val="99414"/>
+    <w:lvlOverride w:ilvl="0">
+      <w:startOverride w:val="4"/>
+    </w:lvlOverride>
+    <w:lvlOverride w:ilvl="1">
+      <w:startOverride w:val="4"/>
+    </w:lvlOverride>
+    <w:lvlOverride w:ilvl="2">
+      <w:startOverride w:val="4"/>
+    </w:lvlOverride>
+    <w:lvlOverride w:ilvl="3">
+      <w:startOverride w:val="4"/>
+    </w:lvlOverride>
+    <w:lvlOverride w:ilvl="4">
+      <w:startOverride w:val="4"/>
+    </w:lvlOverride>
+    <w:lvlOverride w:ilvl="5">
+      <w:startOverride w:val="4"/>
+    </w:lvlOverride>
+    <w:lvlOverride w:ilvl="6">
+      <w:startOverride w:val="4"/>
+    </w:lvlOverride>
+    <w:lvlOverride w:ilvl="7">
+      <w:startOverride w:val="4"/>
+    </w:lvlOverride>
+    <w:lvlOverride w:ilvl="8">
+      <w:startOverride w:val="4"/>
+    </w:lvlOverride>
   </w:num>
 </w:numbering>
 </file>

</xml_diff>

<commit_message>
Utworzenie plikow z porownaniem srednich
</commit_message>
<xml_diff>
--- a/Analiza.docx
+++ b/Analiza.docx
@@ -889,7 +889,7 @@
         <w:rPr>
           <w:rStyle w:val="StringTok"/>
         </w:rPr>
-        <w:t xml:space="preserve">"yield_results.txt"</w:t>
+        <w:t xml:space="preserve">"./compare_means/yield_results.txt"</w:t>
       </w:r>
       <w:r>
         <w:rPr>
@@ -1414,6 +1414,18 @@
       </w:pPr>
       <w:r>
         <w:rPr>
+          <w:rStyle w:val="NormalTok"/>
+        </w:rPr>
+        <w:t xml:space="preserve">results7s =</w:t>
+      </w:r>
+      <w:r>
+        <w:rPr>
+          <w:rStyle w:val="StringTok"/>
+        </w:rPr>
+        <w:t xml:space="preserve"> </w:t>
+      </w:r>
+      <w:r>
+        <w:rPr>
           <w:rStyle w:val="KeywordTok"/>
         </w:rPr>
         <w:t xml:space="preserve">compare_means</w:t>
@@ -1490,133 +1502,32 @@
         </w:rPr>
         <w:t xml:space="preserve">))</w:t>
       </w:r>
-    </w:p>
-    <w:p>
-      <w:pPr>
-        <w:pStyle w:val="SourceCode"/>
-      </w:pPr>
-      <w:r>
-        <w:rPr>
-          <w:rStyle w:val="VerbatimChar"/>
-        </w:rPr>
-        <w:t xml:space="preserve">## # A tibble: 21 x 8</w:t>
-      </w:r>
-      <w:r>
-        <w:br w:type="textWrapping"/>
-      </w:r>
-      <w:r>
-        <w:rPr>
-          <w:rStyle w:val="VerbatimChar"/>
-        </w:rPr>
-        <w:t xml:space="preserve">##    .y.    group1 group2        p p.adj p.format p.signif method  </w:t>
-      </w:r>
-      <w:r>
-        <w:br w:type="textWrapping"/>
-      </w:r>
-      <w:r>
-        <w:rPr>
-          <w:rStyle w:val="VerbatimChar"/>
-        </w:rPr>
-        <w:t xml:space="preserve">##    &lt;chr&gt;  &lt;chr&gt;  &lt;chr&gt;     &lt;dbl&gt; &lt;dbl&gt; &lt;chr&gt;    &lt;chr&gt;    &lt;chr&gt;   </w:t>
-      </w:r>
-      <w:r>
-        <w:br w:type="textWrapping"/>
-      </w:r>
-      <w:r>
-        <w:rPr>
-          <w:rStyle w:val="VerbatimChar"/>
-        </w:rPr>
-        <w:t xml:space="preserve">##  1 siewki alfa   beta     0.0722     1 0.072    ns       Wilcoxon</w:t>
-      </w:r>
-      <w:r>
-        <w:br w:type="textWrapping"/>
-      </w:r>
-      <w:r>
-        <w:rPr>
-          <w:rStyle w:val="VerbatimChar"/>
-        </w:rPr>
-        <w:t xml:space="preserve">##  2 siewki alfa   delta    0.157      1 0.157    ns       Wilcoxon</w:t>
-      </w:r>
-      <w:r>
-        <w:br w:type="textWrapping"/>
-      </w:r>
-      <w:r>
-        <w:rPr>
-          <w:rStyle w:val="VerbatimChar"/>
-        </w:rPr>
-        <w:t xml:space="preserve">##  3 siewki alfa   dzeta    1          1 1.000    ns       Wilcoxon</w:t>
-      </w:r>
-      <w:r>
-        <w:br w:type="textWrapping"/>
-      </w:r>
-      <w:r>
-        <w:rPr>
-          <w:rStyle w:val="VerbatimChar"/>
-        </w:rPr>
-        <w:t xml:space="preserve">##  4 siewki alfa   epsilon  0.354      1 0.354    ns       Wilcoxon</w:t>
-      </w:r>
-      <w:r>
-        <w:br w:type="textWrapping"/>
-      </w:r>
-      <w:r>
-        <w:rPr>
-          <w:rStyle w:val="VerbatimChar"/>
-        </w:rPr>
-        <w:t xml:space="preserve">##  5 siewki alfa   gamma    0.164      1 0.164    ns       Wilcoxon</w:t>
-      </w:r>
-      <w:r>
-        <w:br w:type="textWrapping"/>
-      </w:r>
-      <w:r>
-        <w:rPr>
-          <w:rStyle w:val="VerbatimChar"/>
-        </w:rPr>
-        <w:t xml:space="preserve">##  6 siewki alfa   kontrola 0.0722     1 0.072    ns       Wilcoxon</w:t>
-      </w:r>
-      <w:r>
-        <w:br w:type="textWrapping"/>
-      </w:r>
-      <w:r>
-        <w:rPr>
-          <w:rStyle w:val="VerbatimChar"/>
-        </w:rPr>
-        <w:t xml:space="preserve">##  7 siewki beta   delta    0.0722     1 0.072    ns       Wilcoxon</w:t>
-      </w:r>
-      <w:r>
-        <w:br w:type="textWrapping"/>
-      </w:r>
-      <w:r>
-        <w:rPr>
-          <w:rStyle w:val="VerbatimChar"/>
-        </w:rPr>
-        <w:t xml:space="preserve">##  8 siewki beta   dzeta    0.376      1 0.376    ns       Wilcoxon</w:t>
-      </w:r>
-      <w:r>
-        <w:br w:type="textWrapping"/>
-      </w:r>
-      <w:r>
-        <w:rPr>
-          <w:rStyle w:val="VerbatimChar"/>
-        </w:rPr>
-        <w:t xml:space="preserve">##  9 siewki beta   epsilon  0.0765     1 0.077    ns       Wilcoxon</w:t>
-      </w:r>
-      <w:r>
-        <w:br w:type="textWrapping"/>
-      </w:r>
-      <w:r>
-        <w:rPr>
-          <w:rStyle w:val="VerbatimChar"/>
-        </w:rPr>
-        <w:t xml:space="preserve">## 10 siewki beta   gamma    0.643      1 0.643    ns       Wilcoxon</w:t>
-      </w:r>
-      <w:r>
-        <w:br w:type="textWrapping"/>
-      </w:r>
-      <w:r>
-        <w:rPr>
-          <w:rStyle w:val="VerbatimChar"/>
-        </w:rPr>
-        <w:t xml:space="preserve">## # … with 11 more rows</w:t>
+      <w:r>
+        <w:br w:type="textWrapping"/>
+      </w:r>
+      <w:r>
+        <w:rPr>
+          <w:rStyle w:val="KeywordTok"/>
+        </w:rPr>
+        <w:t xml:space="preserve">write.table</w:t>
+      </w:r>
+      <w:r>
+        <w:rPr>
+          <w:rStyle w:val="NormalTok"/>
+        </w:rPr>
+        <w:t xml:space="preserve">(results7s, </w:t>
+      </w:r>
+      <w:r>
+        <w:rPr>
+          <w:rStyle w:val="StringTok"/>
+        </w:rPr>
+        <w:t xml:space="preserve">"./compare_means/results7s.txt"</w:t>
+      </w:r>
+      <w:r>
+        <w:rPr>
+          <w:rStyle w:val="NormalTok"/>
+        </w:rPr>
+        <w:t xml:space="preserve">)</w:t>
       </w:r>
     </w:p>
     <w:p>
@@ -1962,6 +1873,18 @@
       </w:pPr>
       <w:r>
         <w:rPr>
+          <w:rStyle w:val="NormalTok"/>
+        </w:rPr>
+        <w:t xml:space="preserve">results14s =</w:t>
+      </w:r>
+      <w:r>
+        <w:rPr>
+          <w:rStyle w:val="StringTok"/>
+        </w:rPr>
+        <w:t xml:space="preserve"> </w:t>
+      </w:r>
+      <w:r>
+        <w:rPr>
           <w:rStyle w:val="KeywordTok"/>
         </w:rPr>
         <w:t xml:space="preserve">compare_means</w:t>
@@ -2038,133 +1961,32 @@
         </w:rPr>
         <w:t xml:space="preserve">))</w:t>
       </w:r>
-    </w:p>
-    <w:p>
-      <w:pPr>
-        <w:pStyle w:val="SourceCode"/>
-      </w:pPr>
-      <w:r>
-        <w:rPr>
-          <w:rStyle w:val="VerbatimChar"/>
-        </w:rPr>
-        <w:t xml:space="preserve">## # A tibble: 21 x 8</w:t>
-      </w:r>
-      <w:r>
-        <w:br w:type="textWrapping"/>
-      </w:r>
-      <w:r>
-        <w:rPr>
-          <w:rStyle w:val="VerbatimChar"/>
-        </w:rPr>
-        <w:t xml:space="preserve">##    .y.    group1 group2       p p.adj p.format p.signif method  </w:t>
-      </w:r>
-      <w:r>
-        <w:br w:type="textWrapping"/>
-      </w:r>
-      <w:r>
-        <w:rPr>
-          <w:rStyle w:val="VerbatimChar"/>
-        </w:rPr>
-        <w:t xml:space="preserve">##    &lt;chr&gt;  &lt;chr&gt;  &lt;chr&gt;    &lt;dbl&gt; &lt;dbl&gt; &lt;chr&gt;    &lt;chr&gt;    &lt;chr&gt;   </w:t>
-      </w:r>
-      <w:r>
-        <w:br w:type="textWrapping"/>
-      </w:r>
-      <w:r>
-        <w:rPr>
-          <w:rStyle w:val="VerbatimChar"/>
-        </w:rPr>
-        <w:t xml:space="preserve">##  1 siewki alfa   beta     0.369     1 0.369    ns       Wilcoxon</w:t>
-      </w:r>
-      <w:r>
-        <w:br w:type="textWrapping"/>
-      </w:r>
-      <w:r>
-        <w:rPr>
-          <w:rStyle w:val="VerbatimChar"/>
-        </w:rPr>
-        <w:t xml:space="preserve">##  2 siewki alfa   delta    0.121     1 0.121    ns       Wilcoxon</w:t>
-      </w:r>
-      <w:r>
-        <w:br w:type="textWrapping"/>
-      </w:r>
-      <w:r>
-        <w:rPr>
-          <w:rStyle w:val="VerbatimChar"/>
-        </w:rPr>
-        <w:t xml:space="preserve">##  3 siewki alfa   dzeta    0.653     1 0.653    ns       Wilcoxon</w:t>
-      </w:r>
-      <w:r>
-        <w:br w:type="textWrapping"/>
-      </w:r>
-      <w:r>
-        <w:rPr>
-          <w:rStyle w:val="VerbatimChar"/>
-        </w:rPr>
-        <w:t xml:space="preserve">##  4 siewki alfa   epsilon  0.121     1 0.121    ns       Wilcoxon</w:t>
-      </w:r>
-      <w:r>
-        <w:br w:type="textWrapping"/>
-      </w:r>
-      <w:r>
-        <w:rPr>
-          <w:rStyle w:val="VerbatimChar"/>
-        </w:rPr>
-        <w:t xml:space="preserve">##  5 siewki alfa   gamma    0.376     1 0.376    ns       Wilcoxon</w:t>
-      </w:r>
-      <w:r>
-        <w:br w:type="textWrapping"/>
-      </w:r>
-      <w:r>
-        <w:rPr>
-          <w:rStyle w:val="VerbatimChar"/>
-        </w:rPr>
-        <w:t xml:space="preserve">##  6 siewki alfa   kontrola 0.507     1 0.507    ns       Wilcoxon</w:t>
-      </w:r>
-      <w:r>
-        <w:br w:type="textWrapping"/>
-      </w:r>
-      <w:r>
-        <w:rPr>
-          <w:rStyle w:val="VerbatimChar"/>
-        </w:rPr>
-        <w:t xml:space="preserve">##  7 siewki beta   delta    0.1       1 0.100    ns       Wilcoxon</w:t>
-      </w:r>
-      <w:r>
-        <w:br w:type="textWrapping"/>
-      </w:r>
-      <w:r>
-        <w:rPr>
-          <w:rStyle w:val="VerbatimChar"/>
-        </w:rPr>
-        <w:t xml:space="preserve">##  8 siewki beta   dzeta    0.121     1 0.121    ns       Wilcoxon</w:t>
-      </w:r>
-      <w:r>
-        <w:br w:type="textWrapping"/>
-      </w:r>
-      <w:r>
-        <w:rPr>
-          <w:rStyle w:val="VerbatimChar"/>
-        </w:rPr>
-        <w:t xml:space="preserve">##  9 siewki beta   epsilon  0.1       1 0.100    ns       Wilcoxon</w:t>
-      </w:r>
-      <w:r>
-        <w:br w:type="textWrapping"/>
-      </w:r>
-      <w:r>
-        <w:rPr>
-          <w:rStyle w:val="VerbatimChar"/>
-        </w:rPr>
-        <w:t xml:space="preserve">## 10 siewki beta   gamma    1         1 1.000    ns       Wilcoxon</w:t>
-      </w:r>
-      <w:r>
-        <w:br w:type="textWrapping"/>
-      </w:r>
-      <w:r>
-        <w:rPr>
-          <w:rStyle w:val="VerbatimChar"/>
-        </w:rPr>
-        <w:t xml:space="preserve">## # … with 11 more rows</w:t>
+      <w:r>
+        <w:br w:type="textWrapping"/>
+      </w:r>
+      <w:r>
+        <w:rPr>
+          <w:rStyle w:val="KeywordTok"/>
+        </w:rPr>
+        <w:t xml:space="preserve">write.table</w:t>
+      </w:r>
+      <w:r>
+        <w:rPr>
+          <w:rStyle w:val="NormalTok"/>
+        </w:rPr>
+        <w:t xml:space="preserve">(results14s, </w:t>
+      </w:r>
+      <w:r>
+        <w:rPr>
+          <w:rStyle w:val="StringTok"/>
+        </w:rPr>
+        <w:t xml:space="preserve">"./compare_means/results14s.txt"</w:t>
+      </w:r>
+      <w:r>
+        <w:rPr>
+          <w:rStyle w:val="NormalTok"/>
+        </w:rPr>
+        <w:t xml:space="preserve">)</w:t>
       </w:r>
     </w:p>
     <w:p>
@@ -2510,6 +2332,18 @@
       </w:pPr>
       <w:r>
         <w:rPr>
+          <w:rStyle w:val="NormalTok"/>
+        </w:rPr>
+        <w:t xml:space="preserve">results21s =</w:t>
+      </w:r>
+      <w:r>
+        <w:rPr>
+          <w:rStyle w:val="StringTok"/>
+        </w:rPr>
+        <w:t xml:space="preserve"> </w:t>
+      </w:r>
+      <w:r>
+        <w:rPr>
           <w:rStyle w:val="KeywordTok"/>
         </w:rPr>
         <w:t xml:space="preserve">compare_means</w:t>
@@ -2586,133 +2420,32 @@
         </w:rPr>
         <w:t xml:space="preserve">))</w:t>
       </w:r>
-    </w:p>
-    <w:p>
-      <w:pPr>
-        <w:pStyle w:val="SourceCode"/>
-      </w:pPr>
-      <w:r>
-        <w:rPr>
-          <w:rStyle w:val="VerbatimChar"/>
-        </w:rPr>
-        <w:t xml:space="preserve">## # A tibble: 21 x 8</w:t>
-      </w:r>
-      <w:r>
-        <w:br w:type="textWrapping"/>
-      </w:r>
-      <w:r>
-        <w:rPr>
-          <w:rStyle w:val="VerbatimChar"/>
-        </w:rPr>
-        <w:t xml:space="preserve">##    .y.    group1 group2        p p.adj p.format p.signif method  </w:t>
-      </w:r>
-      <w:r>
-        <w:br w:type="textWrapping"/>
-      </w:r>
-      <w:r>
-        <w:rPr>
-          <w:rStyle w:val="VerbatimChar"/>
-        </w:rPr>
-        <w:t xml:space="preserve">##    &lt;chr&gt;  &lt;chr&gt;  &lt;chr&gt;     &lt;dbl&gt; &lt;dbl&gt; &lt;chr&gt;    &lt;chr&gt;    &lt;chr&gt;   </w:t>
-      </w:r>
-      <w:r>
-        <w:br w:type="textWrapping"/>
-      </w:r>
-      <w:r>
-        <w:rPr>
-          <w:rStyle w:val="VerbatimChar"/>
-        </w:rPr>
-        <w:t xml:space="preserve">##  1 siewki alfa   beta     0.369      1 0.369    ns       Wilcoxon</w:t>
-      </w:r>
-      <w:r>
-        <w:br w:type="textWrapping"/>
-      </w:r>
-      <w:r>
-        <w:rPr>
-          <w:rStyle w:val="VerbatimChar"/>
-        </w:rPr>
-        <w:t xml:space="preserve">##  2 siewki alfa   delta    0.164      1 0.164    ns       Wilcoxon</w:t>
-      </w:r>
-      <w:r>
-        <w:br w:type="textWrapping"/>
-      </w:r>
-      <w:r>
-        <w:rPr>
-          <w:rStyle w:val="VerbatimChar"/>
-        </w:rPr>
-        <w:t xml:space="preserve">##  3 siewki alfa   dzeta    0.653      1 0.653    ns       Wilcoxon</w:t>
-      </w:r>
-      <w:r>
-        <w:br w:type="textWrapping"/>
-      </w:r>
-      <w:r>
-        <w:rPr>
-          <w:rStyle w:val="VerbatimChar"/>
-        </w:rPr>
-        <w:t xml:space="preserve">##  4 siewki alfa   epsilon  0.2        1 0.200    ns       Wilcoxon</w:t>
-      </w:r>
-      <w:r>
-        <w:br w:type="textWrapping"/>
-      </w:r>
-      <w:r>
-        <w:rPr>
-          <w:rStyle w:val="VerbatimChar"/>
-        </w:rPr>
-        <w:t xml:space="preserve">##  5 siewki alfa   gamma    0.376      1 0.376    ns       Wilcoxon</w:t>
-      </w:r>
-      <w:r>
-        <w:br w:type="textWrapping"/>
-      </w:r>
-      <w:r>
-        <w:rPr>
-          <w:rStyle w:val="VerbatimChar"/>
-        </w:rPr>
-        <w:t xml:space="preserve">##  6 siewki alfa   kontrola 0.369      1 0.369    ns       Wilcoxon</w:t>
-      </w:r>
-      <w:r>
-        <w:br w:type="textWrapping"/>
-      </w:r>
-      <w:r>
-        <w:rPr>
-          <w:rStyle w:val="VerbatimChar"/>
-        </w:rPr>
-        <w:t xml:space="preserve">##  7 siewki beta   delta    0.0765     1 0.077    ns       Wilcoxon</w:t>
-      </w:r>
-      <w:r>
-        <w:br w:type="textWrapping"/>
-      </w:r>
-      <w:r>
-        <w:rPr>
-          <w:rStyle w:val="VerbatimChar"/>
-        </w:rPr>
-        <w:t xml:space="preserve">##  8 siewki beta   dzeta    0.121      1 0.121    ns       Wilcoxon</w:t>
-      </w:r>
-      <w:r>
-        <w:br w:type="textWrapping"/>
-      </w:r>
-      <w:r>
-        <w:rPr>
-          <w:rStyle w:val="VerbatimChar"/>
-        </w:rPr>
-        <w:t xml:space="preserve">##  9 siewki beta   epsilon  0.1        1 0.100    ns       Wilcoxon</w:t>
-      </w:r>
-      <w:r>
-        <w:br w:type="textWrapping"/>
-      </w:r>
-      <w:r>
-        <w:rPr>
-          <w:rStyle w:val="VerbatimChar"/>
-        </w:rPr>
-        <w:t xml:space="preserve">## 10 siewki beta   gamma    1          1 1.000    ns       Wilcoxon</w:t>
-      </w:r>
-      <w:r>
-        <w:br w:type="textWrapping"/>
-      </w:r>
-      <w:r>
-        <w:rPr>
-          <w:rStyle w:val="VerbatimChar"/>
-        </w:rPr>
-        <w:t xml:space="preserve">## # … with 11 more rows</w:t>
+      <w:r>
+        <w:br w:type="textWrapping"/>
+      </w:r>
+      <w:r>
+        <w:rPr>
+          <w:rStyle w:val="KeywordTok"/>
+        </w:rPr>
+        <w:t xml:space="preserve">write.table</w:t>
+      </w:r>
+      <w:r>
+        <w:rPr>
+          <w:rStyle w:val="NormalTok"/>
+        </w:rPr>
+        <w:t xml:space="preserve">(results21s, </w:t>
+      </w:r>
+      <w:r>
+        <w:rPr>
+          <w:rStyle w:val="StringTok"/>
+        </w:rPr>
+        <w:t xml:space="preserve">"./compare_means/results21s.txt"</w:t>
+      </w:r>
+      <w:r>
+        <w:rPr>
+          <w:rStyle w:val="NormalTok"/>
+        </w:rPr>
+        <w:t xml:space="preserve">)</w:t>
       </w:r>
     </w:p>
     <w:p>
@@ -3069,6 +2802,18 @@
       </w:pPr>
       <w:r>
         <w:rPr>
+          <w:rStyle w:val="NormalTok"/>
+        </w:rPr>
+        <w:t xml:space="preserve">results28s =</w:t>
+      </w:r>
+      <w:r>
+        <w:rPr>
+          <w:rStyle w:val="StringTok"/>
+        </w:rPr>
+        <w:t xml:space="preserve"> </w:t>
+      </w:r>
+      <w:r>
+        <w:rPr>
           <w:rStyle w:val="KeywordTok"/>
         </w:rPr>
         <w:t xml:space="preserve">compare_means</w:t>
@@ -3145,133 +2890,32 @@
         </w:rPr>
         <w:t xml:space="preserve">))</w:t>
       </w:r>
-    </w:p>
-    <w:p>
-      <w:pPr>
-        <w:pStyle w:val="SourceCode"/>
-      </w:pPr>
-      <w:r>
-        <w:rPr>
-          <w:rStyle w:val="VerbatimChar"/>
-        </w:rPr>
-        <w:t xml:space="preserve">## # A tibble: 21 x 8</w:t>
-      </w:r>
-      <w:r>
-        <w:br w:type="textWrapping"/>
-      </w:r>
-      <w:r>
-        <w:rPr>
-          <w:rStyle w:val="VerbatimChar"/>
-        </w:rPr>
-        <w:t xml:space="preserve">##    .y.    group1 group2       p p.adj p.format p.signif method  </w:t>
-      </w:r>
-      <w:r>
-        <w:br w:type="textWrapping"/>
-      </w:r>
-      <w:r>
-        <w:rPr>
-          <w:rStyle w:val="VerbatimChar"/>
-        </w:rPr>
-        <w:t xml:space="preserve">##    &lt;chr&gt;  &lt;chr&gt;  &lt;chr&gt;    &lt;dbl&gt; &lt;dbl&gt; &lt;chr&gt;    &lt;chr&gt;    &lt;chr&gt;   </w:t>
-      </w:r>
-      <w:r>
-        <w:br w:type="textWrapping"/>
-      </w:r>
-      <w:r>
-        <w:rPr>
-          <w:rStyle w:val="VerbatimChar"/>
-        </w:rPr>
-        <w:t xml:space="preserve">##  1 siewki alfa   beta     0.825     1 0.82     ns       Wilcoxon</w:t>
-      </w:r>
-      <w:r>
-        <w:br w:type="textWrapping"/>
-      </w:r>
-      <w:r>
-        <w:rPr>
-          <w:rStyle w:val="VerbatimChar"/>
-        </w:rPr>
-        <w:t xml:space="preserve">##  2 siewki alfa   delta    0.268     1 0.27     ns       Wilcoxon</w:t>
-      </w:r>
-      <w:r>
-        <w:br w:type="textWrapping"/>
-      </w:r>
-      <w:r>
-        <w:rPr>
-          <w:rStyle w:val="VerbatimChar"/>
-        </w:rPr>
-        <w:t xml:space="preserve">##  3 siewki alfa   dzeta    0.822     1 0.82     ns       Wilcoxon</w:t>
-      </w:r>
-      <w:r>
-        <w:br w:type="textWrapping"/>
-      </w:r>
-      <w:r>
-        <w:rPr>
-          <w:rStyle w:val="VerbatimChar"/>
-        </w:rPr>
-        <w:t xml:space="preserve">##  4 siewki alfa   epsilon  0.2       1 0.20     ns       Wilcoxon</w:t>
-      </w:r>
-      <w:r>
-        <w:br w:type="textWrapping"/>
-      </w:r>
-      <w:r>
-        <w:rPr>
-          <w:rStyle w:val="VerbatimChar"/>
-        </w:rPr>
-        <w:t xml:space="preserve">##  5 siewki alfa   gamma    0.653     1 0.65     ns       Wilcoxon</w:t>
-      </w:r>
-      <w:r>
-        <w:br w:type="textWrapping"/>
-      </w:r>
-      <w:r>
-        <w:rPr>
-          <w:rStyle w:val="VerbatimChar"/>
-        </w:rPr>
-        <w:t xml:space="preserve">##  6 siewki alfa   kontrola 0.4       1 0.40     ns       Wilcoxon</w:t>
-      </w:r>
-      <w:r>
-        <w:br w:type="textWrapping"/>
-      </w:r>
-      <w:r>
-        <w:rPr>
-          <w:rStyle w:val="VerbatimChar"/>
-        </w:rPr>
-        <w:t xml:space="preserve">##  7 siewki beta   delta    0.1       1 0.10     ns       Wilcoxon</w:t>
-      </w:r>
-      <w:r>
-        <w:br w:type="textWrapping"/>
-      </w:r>
-      <w:r>
-        <w:rPr>
-          <w:rStyle w:val="VerbatimChar"/>
-        </w:rPr>
-        <w:t xml:space="preserve">##  8 siewki beta   dzeta    0.116     1 0.12     ns       Wilcoxon</w:t>
-      </w:r>
-      <w:r>
-        <w:br w:type="textWrapping"/>
-      </w:r>
-      <w:r>
-        <w:rPr>
-          <w:rStyle w:val="VerbatimChar"/>
-        </w:rPr>
-        <w:t xml:space="preserve">##  9 siewki beta   epsilon  0.1       1 0.10     ns       Wilcoxon</w:t>
-      </w:r>
-      <w:r>
-        <w:br w:type="textWrapping"/>
-      </w:r>
-      <w:r>
-        <w:rPr>
-          <w:rStyle w:val="VerbatimChar"/>
-        </w:rPr>
-        <w:t xml:space="preserve">## 10 siewki beta   gamma    0.653     1 0.65     ns       Wilcoxon</w:t>
-      </w:r>
-      <w:r>
-        <w:br w:type="textWrapping"/>
-      </w:r>
-      <w:r>
-        <w:rPr>
-          <w:rStyle w:val="VerbatimChar"/>
-        </w:rPr>
-        <w:t xml:space="preserve">## # … with 11 more rows</w:t>
+      <w:r>
+        <w:br w:type="textWrapping"/>
+      </w:r>
+      <w:r>
+        <w:rPr>
+          <w:rStyle w:val="KeywordTok"/>
+        </w:rPr>
+        <w:t xml:space="preserve">write.table</w:t>
+      </w:r>
+      <w:r>
+        <w:rPr>
+          <w:rStyle w:val="NormalTok"/>
+        </w:rPr>
+        <w:t xml:space="preserve">(results28s, </w:t>
+      </w:r>
+      <w:r>
+        <w:rPr>
+          <w:rStyle w:val="StringTok"/>
+        </w:rPr>
+        <w:t xml:space="preserve">"./compare_means/results28s.txt"</w:t>
+      </w:r>
+      <w:r>
+        <w:rPr>
+          <w:rStyle w:val="NormalTok"/>
+        </w:rPr>
+        <w:t xml:space="preserve">)</w:t>
       </w:r>
     </w:p>
     <w:p>
@@ -3608,6 +3252,18 @@
       </w:pPr>
       <w:r>
         <w:rPr>
+          <w:rStyle w:val="NormalTok"/>
+        </w:rPr>
+        <w:t xml:space="preserve">results28k =</w:t>
+      </w:r>
+      <w:r>
+        <w:rPr>
+          <w:rStyle w:val="StringTok"/>
+        </w:rPr>
+        <w:t xml:space="preserve"> </w:t>
+      </w:r>
+      <w:r>
+        <w:rPr>
           <w:rStyle w:val="KeywordTok"/>
         </w:rPr>
         <w:t xml:space="preserve">compare_means</w:t>
@@ -3684,196 +3340,32 @@
         </w:rPr>
         <w:t xml:space="preserve">))</w:t>
       </w:r>
-    </w:p>
-    <w:p>
-      <w:pPr>
-        <w:pStyle w:val="SourceCode"/>
-      </w:pPr>
-      <w:r>
-        <w:rPr>
-          <w:rStyle w:val="VerbatimChar"/>
-        </w:rPr>
-        <w:t xml:space="preserve">## # A tibble: 18 x 8</w:t>
-      </w:r>
-      <w:r>
-        <w:br w:type="textWrapping"/>
-      </w:r>
-      <w:r>
-        <w:rPr>
-          <w:rStyle w:val="VerbatimChar"/>
-        </w:rPr>
-        <w:t xml:space="preserve">##    .y.    group1  group2        p p.adj p.format p.signif method  </w:t>
-      </w:r>
-      <w:r>
-        <w:br w:type="textWrapping"/>
-      </w:r>
-      <w:r>
-        <w:rPr>
-          <w:rStyle w:val="VerbatimChar"/>
-        </w:rPr>
-        <w:t xml:space="preserve">##    &lt;chr&gt;  &lt;chr&gt;   &lt;chr&gt;     &lt;dbl&gt; &lt;dbl&gt; &lt;chr&gt;    &lt;chr&gt;    &lt;chr&gt;   </w:t>
-      </w:r>
-      <w:r>
-        <w:br w:type="textWrapping"/>
-      </w:r>
-      <w:r>
-        <w:rPr>
-          <w:rStyle w:val="VerbatimChar"/>
-        </w:rPr>
-        <w:t xml:space="preserve">##  1 kalusy alfa    delta    0.0636     1 0.064    ns       Wilcoxon</w:t>
-      </w:r>
-      <w:r>
-        <w:br w:type="textWrapping"/>
-      </w:r>
-      <w:r>
-        <w:rPr>
-          <w:rStyle w:val="VerbatimChar"/>
-        </w:rPr>
-        <w:t xml:space="preserve">##  2 kalusy alfa    dzeta    0.0593     1 0.059    ns       Wilcoxon</w:t>
-      </w:r>
-      <w:r>
-        <w:br w:type="textWrapping"/>
-      </w:r>
-      <w:r>
-        <w:rPr>
-          <w:rStyle w:val="VerbatimChar"/>
-        </w:rPr>
-        <w:t xml:space="preserve">##  3 kalusy alfa    epsilon  0.0636     1 0.064    ns       Wilcoxon</w:t>
-      </w:r>
-      <w:r>
-        <w:br w:type="textWrapping"/>
-      </w:r>
-      <w:r>
-        <w:rPr>
-          <w:rStyle w:val="VerbatimChar"/>
-        </w:rPr>
-        <w:t xml:space="preserve">##  4 kalusy alfa    gamma    0.0593     1 0.059    ns       Wilcoxon</w:t>
-      </w:r>
-      <w:r>
-        <w:br w:type="textWrapping"/>
-      </w:r>
-      <w:r>
-        <w:rPr>
-          <w:rStyle w:val="VerbatimChar"/>
-        </w:rPr>
-        <w:t xml:space="preserve">##  5 kalusy beta    delta    0.0636     1 0.064    ns       Wilcoxon</w:t>
-      </w:r>
-      <w:r>
-        <w:br w:type="textWrapping"/>
-      </w:r>
-      <w:r>
-        <w:rPr>
-          <w:rStyle w:val="VerbatimChar"/>
-        </w:rPr>
-        <w:t xml:space="preserve">##  6 kalusy beta    dzeta    0.0593     1 0.059    ns       Wilcoxon</w:t>
-      </w:r>
-      <w:r>
-        <w:br w:type="textWrapping"/>
-      </w:r>
-      <w:r>
-        <w:rPr>
-          <w:rStyle w:val="VerbatimChar"/>
-        </w:rPr>
-        <w:t xml:space="preserve">##  7 kalusy beta    epsilon  0.0636     1 0.064    ns       Wilcoxon</w:t>
-      </w:r>
-      <w:r>
-        <w:br w:type="textWrapping"/>
-      </w:r>
-      <w:r>
-        <w:rPr>
-          <w:rStyle w:val="VerbatimChar"/>
-        </w:rPr>
-        <w:t xml:space="preserve">##  8 kalusy beta    gamma    0.0593     1 0.059    ns       Wilcoxon</w:t>
-      </w:r>
-      <w:r>
-        <w:br w:type="textWrapping"/>
-      </w:r>
-      <w:r>
-        <w:rPr>
-          <w:rStyle w:val="VerbatimChar"/>
-        </w:rPr>
-        <w:t xml:space="preserve">##  9 kalusy delta   dzeta    0.0765     1 0.077    ns       Wilcoxon</w:t>
-      </w:r>
-      <w:r>
-        <w:br w:type="textWrapping"/>
-      </w:r>
-      <w:r>
-        <w:rPr>
-          <w:rStyle w:val="VerbatimChar"/>
-        </w:rPr>
-        <w:t xml:space="preserve">## 10 kalusy delta   epsilon  0.121      1 0.121    ns       Wilcoxon</w:t>
-      </w:r>
-      <w:r>
-        <w:br w:type="textWrapping"/>
-      </w:r>
-      <w:r>
-        <w:rPr>
-          <w:rStyle w:val="VerbatimChar"/>
-        </w:rPr>
-        <w:t xml:space="preserve">## 11 kalusy delta   gamma    0.0765     1 0.077    ns       Wilcoxon</w:t>
-      </w:r>
-      <w:r>
-        <w:br w:type="textWrapping"/>
-      </w:r>
-      <w:r>
-        <w:rPr>
-          <w:rStyle w:val="VerbatimChar"/>
-        </w:rPr>
-        <w:t xml:space="preserve">## 12 kalusy delta   kontrola 0.139      1 0.139    ns       Wilcoxon</w:t>
-      </w:r>
-      <w:r>
-        <w:br w:type="textWrapping"/>
-      </w:r>
-      <w:r>
-        <w:rPr>
-          <w:rStyle w:val="VerbatimChar"/>
-        </w:rPr>
-        <w:t xml:space="preserve">## 13 kalusy dzeta   epsilon  0.376      1 0.376    ns       Wilcoxon</w:t>
-      </w:r>
-      <w:r>
-        <w:br w:type="textWrapping"/>
-      </w:r>
-      <w:r>
-        <w:rPr>
-          <w:rStyle w:val="VerbatimChar"/>
-        </w:rPr>
-        <w:t xml:space="preserve">## 14 kalusy dzeta   gamma    0.0722     1 0.072    ns       Wilcoxon</w:t>
-      </w:r>
-      <w:r>
-        <w:br w:type="textWrapping"/>
-      </w:r>
-      <w:r>
-        <w:rPr>
-          <w:rStyle w:val="VerbatimChar"/>
-        </w:rPr>
-        <w:t xml:space="preserve">## 15 kalusy dzeta   kontrola 0.128      1 0.128    ns       Wilcoxon</w:t>
-      </w:r>
-      <w:r>
-        <w:br w:type="textWrapping"/>
-      </w:r>
-      <w:r>
-        <w:rPr>
-          <w:rStyle w:val="VerbatimChar"/>
-        </w:rPr>
-        <w:t xml:space="preserve">## 16 kalusy epsilon gamma    0.0765     1 0.077    ns       Wilcoxon</w:t>
-      </w:r>
-      <w:r>
-        <w:br w:type="textWrapping"/>
-      </w:r>
-      <w:r>
-        <w:rPr>
-          <w:rStyle w:val="VerbatimChar"/>
-        </w:rPr>
-        <w:t xml:space="preserve">## 17 kalusy epsilon kontrola 0.139      1 0.139    ns       Wilcoxon</w:t>
-      </w:r>
-      <w:r>
-        <w:br w:type="textWrapping"/>
-      </w:r>
-      <w:r>
-        <w:rPr>
-          <w:rStyle w:val="VerbatimChar"/>
-        </w:rPr>
-        <w:t xml:space="preserve">## 18 kalusy gamma   kontrola 0.128      1 0.128    ns       Wilcoxon</w:t>
+      <w:r>
+        <w:br w:type="textWrapping"/>
+      </w:r>
+      <w:r>
+        <w:rPr>
+          <w:rStyle w:val="KeywordTok"/>
+        </w:rPr>
+        <w:t xml:space="preserve">write.table</w:t>
+      </w:r>
+      <w:r>
+        <w:rPr>
+          <w:rStyle w:val="NormalTok"/>
+        </w:rPr>
+        <w:t xml:space="preserve">(results28k, </w:t>
+      </w:r>
+      <w:r>
+        <w:rPr>
+          <w:rStyle w:val="StringTok"/>
+        </w:rPr>
+        <w:t xml:space="preserve">"./compare_means/results28k.txt"</w:t>
+      </w:r>
+      <w:r>
+        <w:rPr>
+          <w:rStyle w:val="NormalTok"/>
+        </w:rPr>
+        <w:t xml:space="preserve">)</w:t>
       </w:r>
     </w:p>
     <w:p>
@@ -4218,6 +3710,18 @@
       </w:pPr>
       <w:r>
         <w:rPr>
+          <w:rStyle w:val="NormalTok"/>
+        </w:rPr>
+        <w:t xml:space="preserve">results33s =</w:t>
+      </w:r>
+      <w:r>
+        <w:rPr>
+          <w:rStyle w:val="StringTok"/>
+        </w:rPr>
+        <w:t xml:space="preserve"> </w:t>
+      </w:r>
+      <w:r>
+        <w:rPr>
           <w:rStyle w:val="KeywordTok"/>
         </w:rPr>
         <w:t xml:space="preserve">compare_means</w:t>
@@ -4294,133 +3798,32 @@
         </w:rPr>
         <w:t xml:space="preserve">))</w:t>
       </w:r>
-    </w:p>
-    <w:p>
-      <w:pPr>
-        <w:pStyle w:val="SourceCode"/>
-      </w:pPr>
-      <w:r>
-        <w:rPr>
-          <w:rStyle w:val="VerbatimChar"/>
-        </w:rPr>
-        <w:t xml:space="preserve">## # A tibble: 21 x 8</w:t>
-      </w:r>
-      <w:r>
-        <w:br w:type="textWrapping"/>
-      </w:r>
-      <w:r>
-        <w:rPr>
-          <w:rStyle w:val="VerbatimChar"/>
-        </w:rPr>
-        <w:t xml:space="preserve">##    .y.    group1 group2       p p.adj p.format p.signif method  </w:t>
-      </w:r>
-      <w:r>
-        <w:br w:type="textWrapping"/>
-      </w:r>
-      <w:r>
-        <w:rPr>
-          <w:rStyle w:val="VerbatimChar"/>
-        </w:rPr>
-        <w:t xml:space="preserve">##    &lt;chr&gt;  &lt;chr&gt;  &lt;chr&gt;    &lt;dbl&gt; &lt;dbl&gt; &lt;chr&gt;    &lt;chr&gt;    &lt;chr&gt;   </w:t>
-      </w:r>
-      <w:r>
-        <w:br w:type="textWrapping"/>
-      </w:r>
-      <w:r>
-        <w:rPr>
-          <w:rStyle w:val="VerbatimChar"/>
-        </w:rPr>
-        <w:t xml:space="preserve">##  1 siewki alfa   beta     0.825     1 0.82     ns       Wilcoxon</w:t>
-      </w:r>
-      <w:r>
-        <w:br w:type="textWrapping"/>
-      </w:r>
-      <w:r>
-        <w:rPr>
-          <w:rStyle w:val="VerbatimChar"/>
-        </w:rPr>
-        <w:t xml:space="preserve">##  2 siewki alfa   delta    0.268     1 0.27     ns       Wilcoxon</w:t>
-      </w:r>
-      <w:r>
-        <w:br w:type="textWrapping"/>
-      </w:r>
-      <w:r>
-        <w:rPr>
-          <w:rStyle w:val="VerbatimChar"/>
-        </w:rPr>
-        <w:t xml:space="preserve">##  3 siewki alfa   dzeta    0.822     1 0.82     ns       Wilcoxon</w:t>
-      </w:r>
-      <w:r>
-        <w:br w:type="textWrapping"/>
-      </w:r>
-      <w:r>
-        <w:rPr>
-          <w:rStyle w:val="VerbatimChar"/>
-        </w:rPr>
-        <w:t xml:space="preserve">##  4 siewki alfa   epsilon  0.2       1 0.20     ns       Wilcoxon</w:t>
-      </w:r>
-      <w:r>
-        <w:br w:type="textWrapping"/>
-      </w:r>
-      <w:r>
-        <w:rPr>
-          <w:rStyle w:val="VerbatimChar"/>
-        </w:rPr>
-        <w:t xml:space="preserve">##  5 siewki alfa   gamma    0.653     1 0.65     ns       Wilcoxon</w:t>
-      </w:r>
-      <w:r>
-        <w:br w:type="textWrapping"/>
-      </w:r>
-      <w:r>
-        <w:rPr>
-          <w:rStyle w:val="VerbatimChar"/>
-        </w:rPr>
-        <w:t xml:space="preserve">##  6 siewki alfa   kontrola 0.4       1 0.40     ns       Wilcoxon</w:t>
-      </w:r>
-      <w:r>
-        <w:br w:type="textWrapping"/>
-      </w:r>
-      <w:r>
-        <w:rPr>
-          <w:rStyle w:val="VerbatimChar"/>
-        </w:rPr>
-        <w:t xml:space="preserve">##  7 siewki beta   delta    0.1       1 0.10     ns       Wilcoxon</w:t>
-      </w:r>
-      <w:r>
-        <w:br w:type="textWrapping"/>
-      </w:r>
-      <w:r>
-        <w:rPr>
-          <w:rStyle w:val="VerbatimChar"/>
-        </w:rPr>
-        <w:t xml:space="preserve">##  8 siewki beta   dzeta    0.116     1 0.12     ns       Wilcoxon</w:t>
-      </w:r>
-      <w:r>
-        <w:br w:type="textWrapping"/>
-      </w:r>
-      <w:r>
-        <w:rPr>
-          <w:rStyle w:val="VerbatimChar"/>
-        </w:rPr>
-        <w:t xml:space="preserve">##  9 siewki beta   epsilon  0.1       1 0.10     ns       Wilcoxon</w:t>
-      </w:r>
-      <w:r>
-        <w:br w:type="textWrapping"/>
-      </w:r>
-      <w:r>
-        <w:rPr>
-          <w:rStyle w:val="VerbatimChar"/>
-        </w:rPr>
-        <w:t xml:space="preserve">## 10 siewki beta   gamma    0.653     1 0.65     ns       Wilcoxon</w:t>
-      </w:r>
-      <w:r>
-        <w:br w:type="textWrapping"/>
-      </w:r>
-      <w:r>
-        <w:rPr>
-          <w:rStyle w:val="VerbatimChar"/>
-        </w:rPr>
-        <w:t xml:space="preserve">## # … with 11 more rows</w:t>
+      <w:r>
+        <w:br w:type="textWrapping"/>
+      </w:r>
+      <w:r>
+        <w:rPr>
+          <w:rStyle w:val="KeywordTok"/>
+        </w:rPr>
+        <w:t xml:space="preserve">write.table</w:t>
+      </w:r>
+      <w:r>
+        <w:rPr>
+          <w:rStyle w:val="NormalTok"/>
+        </w:rPr>
+        <w:t xml:space="preserve">(results33s, </w:t>
+      </w:r>
+      <w:r>
+        <w:rPr>
+          <w:rStyle w:val="StringTok"/>
+        </w:rPr>
+        <w:t xml:space="preserve">"./compare_means/results33s.txt"</w:t>
+      </w:r>
+      <w:r>
+        <w:rPr>
+          <w:rStyle w:val="NormalTok"/>
+        </w:rPr>
+        <w:t xml:space="preserve">)</w:t>
       </w:r>
     </w:p>
     <w:p>
@@ -4757,6 +4160,18 @@
       </w:pPr>
       <w:r>
         <w:rPr>
+          <w:rStyle w:val="NormalTok"/>
+        </w:rPr>
+        <w:t xml:space="preserve">results33k =</w:t>
+      </w:r>
+      <w:r>
+        <w:rPr>
+          <w:rStyle w:val="StringTok"/>
+        </w:rPr>
+        <w:t xml:space="preserve"> </w:t>
+      </w:r>
+      <w:r>
+        <w:rPr>
           <w:rStyle w:val="KeywordTok"/>
         </w:rPr>
         <w:t xml:space="preserve">compare_means</w:t>
@@ -4833,214 +4248,32 @@
         </w:rPr>
         <w:t xml:space="preserve">))</w:t>
       </w:r>
-    </w:p>
-    <w:p>
-      <w:pPr>
-        <w:pStyle w:val="SourceCode"/>
-      </w:pPr>
-      <w:r>
-        <w:rPr>
-          <w:rStyle w:val="VerbatimChar"/>
-        </w:rPr>
-        <w:t xml:space="preserve">## # A tibble: 20 x 8</w:t>
-      </w:r>
-      <w:r>
-        <w:br w:type="textWrapping"/>
-      </w:r>
-      <w:r>
-        <w:rPr>
-          <w:rStyle w:val="VerbatimChar"/>
-        </w:rPr>
-        <w:t xml:space="preserve">##    .y.    group1  group2        p p.adj p.format p.signif method  </w:t>
-      </w:r>
-      <w:r>
-        <w:br w:type="textWrapping"/>
-      </w:r>
-      <w:r>
-        <w:rPr>
-          <w:rStyle w:val="VerbatimChar"/>
-        </w:rPr>
-        <w:t xml:space="preserve">##    &lt;chr&gt;  &lt;chr&gt;   &lt;chr&gt;     &lt;dbl&gt; &lt;dbl&gt; &lt;chr&gt;    &lt;chr&gt;    &lt;chr&gt;   </w:t>
-      </w:r>
-      <w:r>
-        <w:br w:type="textWrapping"/>
-      </w:r>
-      <w:r>
-        <w:rPr>
-          <w:rStyle w:val="VerbatimChar"/>
-        </w:rPr>
-        <w:t xml:space="preserve">##  1 kalusy alfa    beta     0.505      1 0.505    ns       Wilcoxon</w:t>
-      </w:r>
-      <w:r>
-        <w:br w:type="textWrapping"/>
-      </w:r>
-      <w:r>
-        <w:rPr>
-          <w:rStyle w:val="VerbatimChar"/>
-        </w:rPr>
-        <w:t xml:space="preserve">##  2 kalusy alfa    delta    0.0722     1 0.072    ns       Wilcoxon</w:t>
-      </w:r>
-      <w:r>
-        <w:br w:type="textWrapping"/>
-      </w:r>
-      <w:r>
-        <w:rPr>
-          <w:rStyle w:val="VerbatimChar"/>
-        </w:rPr>
-        <w:t xml:space="preserve">##  3 kalusy alfa    dzeta    0.0722     1 0.072    ns       Wilcoxon</w:t>
-      </w:r>
-      <w:r>
-        <w:br w:type="textWrapping"/>
-      </w:r>
-      <w:r>
-        <w:rPr>
-          <w:rStyle w:val="VerbatimChar"/>
-        </w:rPr>
-        <w:t xml:space="preserve">##  4 kalusy alfa    epsilon  0.0722     1 0.072    ns       Wilcoxon</w:t>
-      </w:r>
-      <w:r>
-        <w:br w:type="textWrapping"/>
-      </w:r>
-      <w:r>
-        <w:rPr>
-          <w:rStyle w:val="VerbatimChar"/>
-        </w:rPr>
-        <w:t xml:space="preserve">##  5 kalusy alfa    gamma    0.0722     1 0.072    ns       Wilcoxon</w:t>
-      </w:r>
-      <w:r>
-        <w:br w:type="textWrapping"/>
-      </w:r>
-      <w:r>
-        <w:rPr>
-          <w:rStyle w:val="VerbatimChar"/>
-        </w:rPr>
-        <w:t xml:space="preserve">##  6 kalusy alfa    kontrola 0.683      1 0.683    ns       Wilcoxon</w:t>
-      </w:r>
-      <w:r>
-        <w:br w:type="textWrapping"/>
-      </w:r>
-      <w:r>
-        <w:rPr>
-          <w:rStyle w:val="VerbatimChar"/>
-        </w:rPr>
-        <w:t xml:space="preserve">##  7 kalusy beta    delta    0.0593     1 0.059    ns       Wilcoxon</w:t>
-      </w:r>
-      <w:r>
-        <w:br w:type="textWrapping"/>
-      </w:r>
-      <w:r>
-        <w:rPr>
-          <w:rStyle w:val="VerbatimChar"/>
-        </w:rPr>
-        <w:t xml:space="preserve">##  8 kalusy beta    dzeta    0.0593     1 0.059    ns       Wilcoxon</w:t>
-      </w:r>
-      <w:r>
-        <w:br w:type="textWrapping"/>
-      </w:r>
-      <w:r>
-        <w:rPr>
-          <w:rStyle w:val="VerbatimChar"/>
-        </w:rPr>
-        <w:t xml:space="preserve">##  9 kalusy beta    epsilon  0.0593     1 0.059    ns       Wilcoxon</w:t>
-      </w:r>
-      <w:r>
-        <w:br w:type="textWrapping"/>
-      </w:r>
-      <w:r>
-        <w:rPr>
-          <w:rStyle w:val="VerbatimChar"/>
-        </w:rPr>
-        <w:t xml:space="preserve">## 10 kalusy beta    gamma    0.0593     1 0.059    ns       Wilcoxon</w:t>
-      </w:r>
-      <w:r>
-        <w:br w:type="textWrapping"/>
-      </w:r>
-      <w:r>
-        <w:rPr>
-          <w:rStyle w:val="VerbatimChar"/>
-        </w:rPr>
-        <w:t xml:space="preserve">## 11 kalusy delta   dzeta    0.0722     1 0.072    ns       Wilcoxon</w:t>
-      </w:r>
-      <w:r>
-        <w:br w:type="textWrapping"/>
-      </w:r>
-      <w:r>
-        <w:rPr>
-          <w:rStyle w:val="VerbatimChar"/>
-        </w:rPr>
-        <w:t xml:space="preserve">## 12 kalusy delta   epsilon  0.157      1 0.157    ns       Wilcoxon</w:t>
-      </w:r>
-      <w:r>
-        <w:br w:type="textWrapping"/>
-      </w:r>
-      <w:r>
-        <w:rPr>
-          <w:rStyle w:val="VerbatimChar"/>
-        </w:rPr>
-        <w:t xml:space="preserve">## 13 kalusy delta   gamma    0.0722     1 0.072    ns       Wilcoxon</w:t>
-      </w:r>
-      <w:r>
-        <w:br w:type="textWrapping"/>
-      </w:r>
-      <w:r>
-        <w:rPr>
-          <w:rStyle w:val="VerbatimChar"/>
-        </w:rPr>
-        <w:t xml:space="preserve">## 14 kalusy delta   kontrola 0.128      1 0.128    ns       Wilcoxon</w:t>
-      </w:r>
-      <w:r>
-        <w:br w:type="textWrapping"/>
-      </w:r>
-      <w:r>
-        <w:rPr>
-          <w:rStyle w:val="VerbatimChar"/>
-        </w:rPr>
-        <w:t xml:space="preserve">## 15 kalusy dzeta   epsilon  0.157      1 0.157    ns       Wilcoxon</w:t>
-      </w:r>
-      <w:r>
-        <w:br w:type="textWrapping"/>
-      </w:r>
-      <w:r>
-        <w:rPr>
-          <w:rStyle w:val="VerbatimChar"/>
-        </w:rPr>
-        <w:t xml:space="preserve">## 16 kalusy dzeta   gamma    0.653      1 0.653    ns       Wilcoxon</w:t>
-      </w:r>
-      <w:r>
-        <w:br w:type="textWrapping"/>
-      </w:r>
-      <w:r>
-        <w:rPr>
-          <w:rStyle w:val="VerbatimChar"/>
-        </w:rPr>
-        <w:t xml:space="preserve">## 17 kalusy dzeta   kontrola 0.128      1 0.128    ns       Wilcoxon</w:t>
-      </w:r>
-      <w:r>
-        <w:br w:type="textWrapping"/>
-      </w:r>
-      <w:r>
-        <w:rPr>
-          <w:rStyle w:val="VerbatimChar"/>
-        </w:rPr>
-        <w:t xml:space="preserve">## 18 kalusy epsilon gamma    0.178      1 0.178    ns       Wilcoxon</w:t>
-      </w:r>
-      <w:r>
-        <w:br w:type="textWrapping"/>
-      </w:r>
-      <w:r>
-        <w:rPr>
-          <w:rStyle w:val="VerbatimChar"/>
-        </w:rPr>
-        <w:t xml:space="preserve">## 19 kalusy epsilon kontrola 0.128      1 0.128    ns       Wilcoxon</w:t>
-      </w:r>
-      <w:r>
-        <w:br w:type="textWrapping"/>
-      </w:r>
-      <w:r>
-        <w:rPr>
-          <w:rStyle w:val="VerbatimChar"/>
-        </w:rPr>
-        <w:t xml:space="preserve">## 20 kalusy gamma   kontrola 0.128      1 0.128    ns       Wilcoxon</w:t>
+      <w:r>
+        <w:br w:type="textWrapping"/>
+      </w:r>
+      <w:r>
+        <w:rPr>
+          <w:rStyle w:val="KeywordTok"/>
+        </w:rPr>
+        <w:t xml:space="preserve">write.table</w:t>
+      </w:r>
+      <w:r>
+        <w:rPr>
+          <w:rStyle w:val="NormalTok"/>
+        </w:rPr>
+        <w:t xml:space="preserve">(results33k, </w:t>
+      </w:r>
+      <w:r>
+        <w:rPr>
+          <w:rStyle w:val="StringTok"/>
+        </w:rPr>
+        <w:t xml:space="preserve">"./compare_means/results33k.txt"</w:t>
+      </w:r>
+      <w:r>
+        <w:rPr>
+          <w:rStyle w:val="NormalTok"/>
+        </w:rPr>
+        <w:t xml:space="preserve">)</w:t>
       </w:r>
     </w:p>
     <w:p>
@@ -5385,6 +4618,18 @@
       </w:pPr>
       <w:r>
         <w:rPr>
+          <w:rStyle w:val="NormalTok"/>
+        </w:rPr>
+        <w:t xml:space="preserve">results39s =</w:t>
+      </w:r>
+      <w:r>
+        <w:rPr>
+          <w:rStyle w:val="StringTok"/>
+        </w:rPr>
+        <w:t xml:space="preserve"> </w:t>
+      </w:r>
+      <w:r>
+        <w:rPr>
           <w:rStyle w:val="KeywordTok"/>
         </w:rPr>
         <w:t xml:space="preserve">compare_means</w:t>
@@ -5461,133 +4706,32 @@
         </w:rPr>
         <w:t xml:space="preserve">))</w:t>
       </w:r>
-    </w:p>
-    <w:p>
-      <w:pPr>
-        <w:pStyle w:val="SourceCode"/>
-      </w:pPr>
-      <w:r>
-        <w:rPr>
-          <w:rStyle w:val="VerbatimChar"/>
-        </w:rPr>
-        <w:t xml:space="preserve">## # A tibble: 21 x 8</w:t>
-      </w:r>
-      <w:r>
-        <w:br w:type="textWrapping"/>
-      </w:r>
-      <w:r>
-        <w:rPr>
-          <w:rStyle w:val="VerbatimChar"/>
-        </w:rPr>
-        <w:t xml:space="preserve">##    .y.    group1 group2       p p.adj p.format p.signif method  </w:t>
-      </w:r>
-      <w:r>
-        <w:br w:type="textWrapping"/>
-      </w:r>
-      <w:r>
-        <w:rPr>
-          <w:rStyle w:val="VerbatimChar"/>
-        </w:rPr>
-        <w:t xml:space="preserve">##    &lt;chr&gt;  &lt;chr&gt;  &lt;chr&gt;    &lt;dbl&gt; &lt;dbl&gt; &lt;chr&gt;    &lt;chr&gt;    &lt;chr&gt;   </w:t>
-      </w:r>
-      <w:r>
-        <w:br w:type="textWrapping"/>
-      </w:r>
-      <w:r>
-        <w:rPr>
-          <w:rStyle w:val="VerbatimChar"/>
-        </w:rPr>
-        <w:t xml:space="preserve">##  1 siewki alfa   beta     1         1 1.00     ns       Wilcoxon</w:t>
-      </w:r>
-      <w:r>
-        <w:br w:type="textWrapping"/>
-      </w:r>
-      <w:r>
-        <w:rPr>
-          <w:rStyle w:val="VerbatimChar"/>
-        </w:rPr>
-        <w:t xml:space="preserve">##  2 siewki alfa   delta    0.2       1 0.20     ns       Wilcoxon</w:t>
-      </w:r>
-      <w:r>
-        <w:br w:type="textWrapping"/>
-      </w:r>
-      <w:r>
-        <w:rPr>
-          <w:rStyle w:val="VerbatimChar"/>
-        </w:rPr>
-        <w:t xml:space="preserve">##  3 siewki alfa   dzeta    0.224     1 0.22     ns       Wilcoxon</w:t>
-      </w:r>
-      <w:r>
-        <w:br w:type="textWrapping"/>
-      </w:r>
-      <w:r>
-        <w:rPr>
-          <w:rStyle w:val="VerbatimChar"/>
-        </w:rPr>
-        <w:t xml:space="preserve">##  4 siewki alfa   epsilon  0.2       1 0.20     ns       Wilcoxon</w:t>
-      </w:r>
-      <w:r>
-        <w:br w:type="textWrapping"/>
-      </w:r>
-      <w:r>
-        <w:rPr>
-          <w:rStyle w:val="VerbatimChar"/>
-        </w:rPr>
-        <w:t xml:space="preserve">##  5 siewki alfa   gamma    1         1 1.00     ns       Wilcoxon</w:t>
-      </w:r>
-      <w:r>
-        <w:br w:type="textWrapping"/>
-      </w:r>
-      <w:r>
-        <w:rPr>
-          <w:rStyle w:val="VerbatimChar"/>
-        </w:rPr>
-        <w:t xml:space="preserve">##  6 siewki alfa   kontrola 0.667     1 0.67     ns       Wilcoxon</w:t>
-      </w:r>
-      <w:r>
-        <w:br w:type="textWrapping"/>
-      </w:r>
-      <w:r>
-        <w:rPr>
-          <w:rStyle w:val="VerbatimChar"/>
-        </w:rPr>
-        <w:t xml:space="preserve">##  7 siewki beta   delta    0.2       1 0.20     ns       Wilcoxon</w:t>
-      </w:r>
-      <w:r>
-        <w:br w:type="textWrapping"/>
-      </w:r>
-      <w:r>
-        <w:rPr>
-          <w:rStyle w:val="VerbatimChar"/>
-        </w:rPr>
-        <w:t xml:space="preserve">##  8 siewki beta   dzeta    0.224     1 0.22     ns       Wilcoxon</w:t>
-      </w:r>
-      <w:r>
-        <w:br w:type="textWrapping"/>
-      </w:r>
-      <w:r>
-        <w:rPr>
-          <w:rStyle w:val="VerbatimChar"/>
-        </w:rPr>
-        <w:t xml:space="preserve">##  9 siewki beta   epsilon  0.2       1 0.20     ns       Wilcoxon</w:t>
-      </w:r>
-      <w:r>
-        <w:br w:type="textWrapping"/>
-      </w:r>
-      <w:r>
-        <w:rPr>
-          <w:rStyle w:val="VerbatimChar"/>
-        </w:rPr>
-        <w:t xml:space="preserve">## 10 siewki beta   gamma    0.761     1 0.76     ns       Wilcoxon</w:t>
-      </w:r>
-      <w:r>
-        <w:br w:type="textWrapping"/>
-      </w:r>
-      <w:r>
-        <w:rPr>
-          <w:rStyle w:val="VerbatimChar"/>
-        </w:rPr>
-        <w:t xml:space="preserve">## # … with 11 more rows</w:t>
+      <w:r>
+        <w:br w:type="textWrapping"/>
+      </w:r>
+      <w:r>
+        <w:rPr>
+          <w:rStyle w:val="KeywordTok"/>
+        </w:rPr>
+        <w:t xml:space="preserve">write.table</w:t>
+      </w:r>
+      <w:r>
+        <w:rPr>
+          <w:rStyle w:val="NormalTok"/>
+        </w:rPr>
+        <w:t xml:space="preserve">(results39s, </w:t>
+      </w:r>
+      <w:r>
+        <w:rPr>
+          <w:rStyle w:val="StringTok"/>
+        </w:rPr>
+        <w:t xml:space="preserve">"./compare_means/results39s.txt"</w:t>
+      </w:r>
+      <w:r>
+        <w:rPr>
+          <w:rStyle w:val="NormalTok"/>
+        </w:rPr>
+        <w:t xml:space="preserve">)</w:t>
       </w:r>
     </w:p>
     <w:p>
@@ -5924,6 +5068,18 @@
       </w:pPr>
       <w:r>
         <w:rPr>
+          <w:rStyle w:val="NormalTok"/>
+        </w:rPr>
+        <w:t xml:space="preserve">results39k =</w:t>
+      </w:r>
+      <w:r>
+        <w:rPr>
+          <w:rStyle w:val="StringTok"/>
+        </w:rPr>
+        <w:t xml:space="preserve"> </w:t>
+      </w:r>
+      <w:r>
+        <w:rPr>
           <w:rStyle w:val="KeywordTok"/>
         </w:rPr>
         <w:t xml:space="preserve">compare_means</w:t>
@@ -6000,133 +5156,32 @@
         </w:rPr>
         <w:t xml:space="preserve">))</w:t>
       </w:r>
-    </w:p>
-    <w:p>
-      <w:pPr>
-        <w:pStyle w:val="SourceCode"/>
-      </w:pPr>
-      <w:r>
-        <w:rPr>
-          <w:rStyle w:val="VerbatimChar"/>
-        </w:rPr>
-        <w:t xml:space="preserve">## # A tibble: 21 x 8</w:t>
-      </w:r>
-      <w:r>
-        <w:br w:type="textWrapping"/>
-      </w:r>
-      <w:r>
-        <w:rPr>
-          <w:rStyle w:val="VerbatimChar"/>
-        </w:rPr>
-        <w:t xml:space="preserve">##    .y.    group1 group2       p p.adj p.format p.signif method  </w:t>
-      </w:r>
-      <w:r>
-        <w:br w:type="textWrapping"/>
-      </w:r>
-      <w:r>
-        <w:rPr>
-          <w:rStyle w:val="VerbatimChar"/>
-        </w:rPr>
-        <w:t xml:space="preserve">##    &lt;chr&gt;  &lt;chr&gt;  &lt;chr&gt;    &lt;dbl&gt; &lt;dbl&gt; &lt;chr&gt;    &lt;chr&gt;    &lt;chr&gt;   </w:t>
-      </w:r>
-      <w:r>
-        <w:br w:type="textWrapping"/>
-      </w:r>
-      <w:r>
-        <w:rPr>
-          <w:rStyle w:val="VerbatimChar"/>
-        </w:rPr>
-        <w:t xml:space="preserve">##  1 kalusy alfa   beta     0.414     1 0.414    ns       Wilcoxon</w:t>
-      </w:r>
-      <w:r>
-        <w:br w:type="textWrapping"/>
-      </w:r>
-      <w:r>
-        <w:rPr>
-          <w:rStyle w:val="VerbatimChar"/>
-        </w:rPr>
-        <w:t xml:space="preserve">##  2 kalusy alfa   delta    0.2       1 0.200    ns       Wilcoxon</w:t>
-      </w:r>
-      <w:r>
-        <w:br w:type="textWrapping"/>
-      </w:r>
-      <w:r>
-        <w:rPr>
-          <w:rStyle w:val="VerbatimChar"/>
-        </w:rPr>
-        <w:t xml:space="preserve">##  3 kalusy alfa   dzeta    0.139     1 0.139    ns       Wilcoxon</w:t>
-      </w:r>
-      <w:r>
-        <w:br w:type="textWrapping"/>
-      </w:r>
-      <w:r>
-        <w:rPr>
-          <w:rStyle w:val="VerbatimChar"/>
-        </w:rPr>
-        <w:t xml:space="preserve">##  4 kalusy alfa   epsilon  0.2       1 0.200    ns       Wilcoxon</w:t>
-      </w:r>
-      <w:r>
-        <w:br w:type="textWrapping"/>
-      </w:r>
-      <w:r>
-        <w:rPr>
-          <w:rStyle w:val="VerbatimChar"/>
-        </w:rPr>
-        <w:t xml:space="preserve">##  5 kalusy alfa   gamma    0.236     1 0.236    ns       Wilcoxon</w:t>
-      </w:r>
-      <w:r>
-        <w:br w:type="textWrapping"/>
-      </w:r>
-      <w:r>
-        <w:rPr>
-          <w:rStyle w:val="VerbatimChar"/>
-        </w:rPr>
-        <w:t xml:space="preserve">##  6 kalusy alfa   kontrola 0.221     1 0.221    ns       Wilcoxon</w:t>
-      </w:r>
-      <w:r>
-        <w:br w:type="textWrapping"/>
-      </w:r>
-      <w:r>
-        <w:rPr>
-          <w:rStyle w:val="VerbatimChar"/>
-        </w:rPr>
-        <w:t xml:space="preserve">##  7 kalusy beta   delta    0.2       1 0.200    ns       Wilcoxon</w:t>
-      </w:r>
-      <w:r>
-        <w:br w:type="textWrapping"/>
-      </w:r>
-      <w:r>
-        <w:rPr>
-          <w:rStyle w:val="VerbatimChar"/>
-        </w:rPr>
-        <w:t xml:space="preserve">##  8 kalusy beta   dzeta    0.139     1 0.139    ns       Wilcoxon</w:t>
-      </w:r>
-      <w:r>
-        <w:br w:type="textWrapping"/>
-      </w:r>
-      <w:r>
-        <w:rPr>
-          <w:rStyle w:val="VerbatimChar"/>
-        </w:rPr>
-        <w:t xml:space="preserve">##  9 kalusy beta   epsilon  0.2       1 0.200    ns       Wilcoxon</w:t>
-      </w:r>
-      <w:r>
-        <w:br w:type="textWrapping"/>
-      </w:r>
-      <w:r>
-        <w:rPr>
-          <w:rStyle w:val="VerbatimChar"/>
-        </w:rPr>
-        <w:t xml:space="preserve">## 10 kalusy beta   gamma    0.2       1 0.200    ns       Wilcoxon</w:t>
-      </w:r>
-      <w:r>
-        <w:br w:type="textWrapping"/>
-      </w:r>
-      <w:r>
-        <w:rPr>
-          <w:rStyle w:val="VerbatimChar"/>
-        </w:rPr>
-        <w:t xml:space="preserve">## # … with 11 more rows</w:t>
+      <w:r>
+        <w:br w:type="textWrapping"/>
+      </w:r>
+      <w:r>
+        <w:rPr>
+          <w:rStyle w:val="KeywordTok"/>
+        </w:rPr>
+        <w:t xml:space="preserve">write.table</w:t>
+      </w:r>
+      <w:r>
+        <w:rPr>
+          <w:rStyle w:val="NormalTok"/>
+        </w:rPr>
+        <w:t xml:space="preserve">(results39k, </w:t>
+      </w:r>
+      <w:r>
+        <w:rPr>
+          <w:rStyle w:val="StringTok"/>
+        </w:rPr>
+        <w:t xml:space="preserve">"./compare_means/results39k.txt"</w:t>
+      </w:r>
+      <w:r>
+        <w:rPr>
+          <w:rStyle w:val="NormalTok"/>
+        </w:rPr>
+        <w:t xml:space="preserve">)</w:t>
       </w:r>
     </w:p>
     <w:p>
@@ -6471,6 +5526,18 @@
       </w:pPr>
       <w:r>
         <w:rPr>
+          <w:rStyle w:val="NormalTok"/>
+        </w:rPr>
+        <w:t xml:space="preserve">results41s =</w:t>
+      </w:r>
+      <w:r>
+        <w:rPr>
+          <w:rStyle w:val="StringTok"/>
+        </w:rPr>
+        <w:t xml:space="preserve"> </w:t>
+      </w:r>
+      <w:r>
+        <w:rPr>
           <w:rStyle w:val="KeywordTok"/>
         </w:rPr>
         <w:t xml:space="preserve">compare_means</w:t>
@@ -6547,133 +5614,32 @@
         </w:rPr>
         <w:t xml:space="preserve">))</w:t>
       </w:r>
-    </w:p>
-    <w:p>
-      <w:pPr>
-        <w:pStyle w:val="SourceCode"/>
-      </w:pPr>
-      <w:r>
-        <w:rPr>
-          <w:rStyle w:val="VerbatimChar"/>
-        </w:rPr>
-        <w:t xml:space="preserve">## # A tibble: 21 x 8</w:t>
-      </w:r>
-      <w:r>
-        <w:br w:type="textWrapping"/>
-      </w:r>
-      <w:r>
-        <w:rPr>
-          <w:rStyle w:val="VerbatimChar"/>
-        </w:rPr>
-        <w:t xml:space="preserve">##    .y.    group1 group2       p p.adj p.format p.signif method  </w:t>
-      </w:r>
-      <w:r>
-        <w:br w:type="textWrapping"/>
-      </w:r>
-      <w:r>
-        <w:rPr>
-          <w:rStyle w:val="VerbatimChar"/>
-        </w:rPr>
-        <w:t xml:space="preserve">##    &lt;chr&gt;  &lt;chr&gt;  &lt;chr&gt;    &lt;dbl&gt; &lt;dbl&gt; &lt;chr&gt;    &lt;chr&gt;    &lt;chr&gt;   </w:t>
-      </w:r>
-      <w:r>
-        <w:br w:type="textWrapping"/>
-      </w:r>
-      <w:r>
-        <w:rPr>
-          <w:rStyle w:val="VerbatimChar"/>
-        </w:rPr>
-        <w:t xml:space="preserve">##  1 siewki alfa   beta     1         1 1.00     ns       Wilcoxon</w:t>
-      </w:r>
-      <w:r>
-        <w:br w:type="textWrapping"/>
-      </w:r>
-      <w:r>
-        <w:rPr>
-          <w:rStyle w:val="VerbatimChar"/>
-        </w:rPr>
-        <w:t xml:space="preserve">##  2 siewki alfa   delta    0.2       1 0.20     ns       Wilcoxon</w:t>
-      </w:r>
-      <w:r>
-        <w:br w:type="textWrapping"/>
-      </w:r>
-      <w:r>
-        <w:rPr>
-          <w:rStyle w:val="VerbatimChar"/>
-        </w:rPr>
-        <w:t xml:space="preserve">##  3 siewki alfa   dzeta    0.224     1 0.22     ns       Wilcoxon</w:t>
-      </w:r>
-      <w:r>
-        <w:br w:type="textWrapping"/>
-      </w:r>
-      <w:r>
-        <w:rPr>
-          <w:rStyle w:val="VerbatimChar"/>
-        </w:rPr>
-        <w:t xml:space="preserve">##  4 siewki alfa   epsilon  0.2       1 0.20     ns       Wilcoxon</w:t>
-      </w:r>
-      <w:r>
-        <w:br w:type="textWrapping"/>
-      </w:r>
-      <w:r>
-        <w:rPr>
-          <w:rStyle w:val="VerbatimChar"/>
-        </w:rPr>
-        <w:t xml:space="preserve">##  5 siewki alfa   gamma    1         1 1.00     ns       Wilcoxon</w:t>
-      </w:r>
-      <w:r>
-        <w:br w:type="textWrapping"/>
-      </w:r>
-      <w:r>
-        <w:rPr>
-          <w:rStyle w:val="VerbatimChar"/>
-        </w:rPr>
-        <w:t xml:space="preserve">##  6 siewki alfa   kontrola 0.667     1 0.67     ns       Wilcoxon</w:t>
-      </w:r>
-      <w:r>
-        <w:br w:type="textWrapping"/>
-      </w:r>
-      <w:r>
-        <w:rPr>
-          <w:rStyle w:val="VerbatimChar"/>
-        </w:rPr>
-        <w:t xml:space="preserve">##  7 siewki beta   delta    0.2       1 0.20     ns       Wilcoxon</w:t>
-      </w:r>
-      <w:r>
-        <w:br w:type="textWrapping"/>
-      </w:r>
-      <w:r>
-        <w:rPr>
-          <w:rStyle w:val="VerbatimChar"/>
-        </w:rPr>
-        <w:t xml:space="preserve">##  8 siewki beta   dzeta    0.224     1 0.22     ns       Wilcoxon</w:t>
-      </w:r>
-      <w:r>
-        <w:br w:type="textWrapping"/>
-      </w:r>
-      <w:r>
-        <w:rPr>
-          <w:rStyle w:val="VerbatimChar"/>
-        </w:rPr>
-        <w:t xml:space="preserve">##  9 siewki beta   epsilon  0.2       1 0.20     ns       Wilcoxon</w:t>
-      </w:r>
-      <w:r>
-        <w:br w:type="textWrapping"/>
-      </w:r>
-      <w:r>
-        <w:rPr>
-          <w:rStyle w:val="VerbatimChar"/>
-        </w:rPr>
-        <w:t xml:space="preserve">## 10 siewki beta   gamma    0.761     1 0.76     ns       Wilcoxon</w:t>
-      </w:r>
-      <w:r>
-        <w:br w:type="textWrapping"/>
-      </w:r>
-      <w:r>
-        <w:rPr>
-          <w:rStyle w:val="VerbatimChar"/>
-        </w:rPr>
-        <w:t xml:space="preserve">## # … with 11 more rows</w:t>
+      <w:r>
+        <w:br w:type="textWrapping"/>
+      </w:r>
+      <w:r>
+        <w:rPr>
+          <w:rStyle w:val="KeywordTok"/>
+        </w:rPr>
+        <w:t xml:space="preserve">write.table</w:t>
+      </w:r>
+      <w:r>
+        <w:rPr>
+          <w:rStyle w:val="NormalTok"/>
+        </w:rPr>
+        <w:t xml:space="preserve">(results41s, </w:t>
+      </w:r>
+      <w:r>
+        <w:rPr>
+          <w:rStyle w:val="StringTok"/>
+        </w:rPr>
+        <w:t xml:space="preserve">"./compare_means/results41s.txt"</w:t>
+      </w:r>
+      <w:r>
+        <w:rPr>
+          <w:rStyle w:val="NormalTok"/>
+        </w:rPr>
+        <w:t xml:space="preserve">)</w:t>
       </w:r>
     </w:p>
     <w:p>
@@ -7010,6 +5976,18 @@
       </w:pPr>
       <w:r>
         <w:rPr>
+          <w:rStyle w:val="NormalTok"/>
+        </w:rPr>
+        <w:t xml:space="preserve">results41k =</w:t>
+      </w:r>
+      <w:r>
+        <w:rPr>
+          <w:rStyle w:val="StringTok"/>
+        </w:rPr>
+        <w:t xml:space="preserve"> </w:t>
+      </w:r>
+      <w:r>
+        <w:rPr>
           <w:rStyle w:val="KeywordTok"/>
         </w:rPr>
         <w:t xml:space="preserve">compare_means</w:t>
@@ -7086,133 +6064,32 @@
         </w:rPr>
         <w:t xml:space="preserve">))</w:t>
       </w:r>
-    </w:p>
-    <w:p>
-      <w:pPr>
-        <w:pStyle w:val="SourceCode"/>
-      </w:pPr>
-      <w:r>
-        <w:rPr>
-          <w:rStyle w:val="VerbatimChar"/>
-        </w:rPr>
-        <w:t xml:space="preserve">## # A tibble: 21 x 8</w:t>
-      </w:r>
-      <w:r>
-        <w:br w:type="textWrapping"/>
-      </w:r>
-      <w:r>
-        <w:rPr>
-          <w:rStyle w:val="VerbatimChar"/>
-        </w:rPr>
-        <w:t xml:space="preserve">##    .y.    group1 group2       p p.adj p.format p.signif method  </w:t>
-      </w:r>
-      <w:r>
-        <w:br w:type="textWrapping"/>
-      </w:r>
-      <w:r>
-        <w:rPr>
-          <w:rStyle w:val="VerbatimChar"/>
-        </w:rPr>
-        <w:t xml:space="preserve">##    &lt;chr&gt;  &lt;chr&gt;  &lt;chr&gt;    &lt;dbl&gt; &lt;dbl&gt; &lt;chr&gt;    &lt;chr&gt;    &lt;chr&gt;   </w:t>
-      </w:r>
-      <w:r>
-        <w:br w:type="textWrapping"/>
-      </w:r>
-      <w:r>
-        <w:rPr>
-          <w:rStyle w:val="VerbatimChar"/>
-        </w:rPr>
-        <w:t xml:space="preserve">##  1 kalusy alfa   beta     0.333     1 0.333    ns       Wilcoxon</w:t>
-      </w:r>
-      <w:r>
-        <w:br w:type="textWrapping"/>
-      </w:r>
-      <w:r>
-        <w:rPr>
-          <w:rStyle w:val="VerbatimChar"/>
-        </w:rPr>
-        <w:t xml:space="preserve">##  2 kalusy alfa   delta    0.2       1 0.200    ns       Wilcoxon</w:t>
-      </w:r>
-      <w:r>
-        <w:br w:type="textWrapping"/>
-      </w:r>
-      <w:r>
-        <w:rPr>
-          <w:rStyle w:val="VerbatimChar"/>
-        </w:rPr>
-        <w:t xml:space="preserve">##  3 kalusy alfa   dzeta    0.139     1 0.139    ns       Wilcoxon</w:t>
-      </w:r>
-      <w:r>
-        <w:br w:type="textWrapping"/>
-      </w:r>
-      <w:r>
-        <w:rPr>
-          <w:rStyle w:val="VerbatimChar"/>
-        </w:rPr>
-        <w:t xml:space="preserve">##  4 kalusy alfa   epsilon  0.2       1 0.200    ns       Wilcoxon</w:t>
-      </w:r>
-      <w:r>
-        <w:br w:type="textWrapping"/>
-      </w:r>
-      <w:r>
-        <w:rPr>
-          <w:rStyle w:val="VerbatimChar"/>
-        </w:rPr>
-        <w:t xml:space="preserve">##  5 kalusy alfa   gamma    0.2       1 0.200    ns       Wilcoxon</w:t>
-      </w:r>
-      <w:r>
-        <w:br w:type="textWrapping"/>
-      </w:r>
-      <w:r>
-        <w:rPr>
-          <w:rStyle w:val="VerbatimChar"/>
-        </w:rPr>
-        <w:t xml:space="preserve">##  6 kalusy alfa   kontrola 0.221     1 0.221    ns       Wilcoxon</w:t>
-      </w:r>
-      <w:r>
-        <w:br w:type="textWrapping"/>
-      </w:r>
-      <w:r>
-        <w:rPr>
-          <w:rStyle w:val="VerbatimChar"/>
-        </w:rPr>
-        <w:t xml:space="preserve">##  7 kalusy beta   delta    0.2       1 0.200    ns       Wilcoxon</w:t>
-      </w:r>
-      <w:r>
-        <w:br w:type="textWrapping"/>
-      </w:r>
-      <w:r>
-        <w:rPr>
-          <w:rStyle w:val="VerbatimChar"/>
-        </w:rPr>
-        <w:t xml:space="preserve">##  8 kalusy beta   dzeta    0.139     1 0.139    ns       Wilcoxon</w:t>
-      </w:r>
-      <w:r>
-        <w:br w:type="textWrapping"/>
-      </w:r>
-      <w:r>
-        <w:rPr>
-          <w:rStyle w:val="VerbatimChar"/>
-        </w:rPr>
-        <w:t xml:space="preserve">##  9 kalusy beta   epsilon  0.2       1 0.200    ns       Wilcoxon</w:t>
-      </w:r>
-      <w:r>
-        <w:br w:type="textWrapping"/>
-      </w:r>
-      <w:r>
-        <w:rPr>
-          <w:rStyle w:val="VerbatimChar"/>
-        </w:rPr>
-        <w:t xml:space="preserve">## 10 kalusy beta   gamma    0.2       1 0.200    ns       Wilcoxon</w:t>
-      </w:r>
-      <w:r>
-        <w:br w:type="textWrapping"/>
-      </w:r>
-      <w:r>
-        <w:rPr>
-          <w:rStyle w:val="VerbatimChar"/>
-        </w:rPr>
-        <w:t xml:space="preserve">## # … with 11 more rows</w:t>
+      <w:r>
+        <w:br w:type="textWrapping"/>
+      </w:r>
+      <w:r>
+        <w:rPr>
+          <w:rStyle w:val="KeywordTok"/>
+        </w:rPr>
+        <w:t xml:space="preserve">write.table</w:t>
+      </w:r>
+      <w:r>
+        <w:rPr>
+          <w:rStyle w:val="NormalTok"/>
+        </w:rPr>
+        <w:t xml:space="preserve">(results41k, </w:t>
+      </w:r>
+      <w:r>
+        <w:rPr>
+          <w:rStyle w:val="StringTok"/>
+        </w:rPr>
+        <w:t xml:space="preserve">"./compare_means/results41k.txt"</w:t>
+      </w:r>
+      <w:r>
+        <w:rPr>
+          <w:rStyle w:val="NormalTok"/>
+        </w:rPr>
+        <w:t xml:space="preserve">)</w:t>
       </w:r>
     </w:p>
     <w:p>
@@ -7699,12 +6576,6 @@
             </a:graphic>
           </wp:inline>
         </w:drawing>
-      </w:r>
-      <w:r>
-        <w:t xml:space="preserve"> </w:t>
-      </w:r>
-      <w:r>
-        <w:t xml:space="preserve">```</w:t>
       </w:r>
     </w:p>
     <w:sectPr/>

</xml_diff>